<commit_message>
Remove Medical Reimbursement feature completely (frontend and backend)
</commit_message>
<xml_diff>
--- a/medical_gen/template_fixed.docx
+++ b/medical_gen/template_fixed.docx
@@ -9429,7 +9429,7 @@
       <w:pPr>
         <w:spacing w:after="0" w:line="240" w:lineRule="auto"/>
         <w:rPr>
-          <w:rFonts w:ascii="Times New Roman" w:eastAsia="Times New Roman" w:hAnsi="Times New Roman" w:cs="Mangal" w:hint="cs"/>
+          <w:rFonts w:ascii="Times New Roman" w:eastAsia="Times New Roman" w:hAnsi="Times New Roman" w:cs="Mangal"/>
           <w:bCs/>
           <w:sz w:val="24"/>
           <w:szCs w:val="24"/>
@@ -13725,6 +13725,7 @@
           <w:lang w:eastAsia="en-IN"/>
         </w:rPr>
       </w:pPr>
+      <w:bookmarkStart w:id="0" w:name="_GoBack"/>
       <w:r>
         <w:rPr>
           <w:rFonts w:asciiTheme="minorBidi" w:eastAsia="Arial" w:hAnsiTheme="minorBidi" w:cs="Arial"/>
@@ -13757,6 +13758,7 @@
         <w:t>.</w:t>
       </w:r>
     </w:p>
+    <w:bookmarkEnd w:id="0"/>
     <w:p>
       <w:pPr>
         <w:tabs>
@@ -15407,6 +15409,7 @@
       <w:pPr>
         <w:spacing w:after="0" w:line="240" w:lineRule="auto"/>
         <w:ind w:left="270" w:right="116" w:hanging="180"/>
+        <w:jc w:val="center"/>
         <w:rPr>
           <w:rFonts w:ascii="Mangal" w:hAnsi="Mangal" w:cs="Mangal"/>
         </w:rPr>
@@ -19452,6 +19455,7 @@
       <w:pPr>
         <w:spacing w:after="0" w:line="240" w:lineRule="auto"/>
         <w:ind w:right="-64"/>
+        <w:jc w:val="center"/>
         <w:rPr>
           <w:rFonts w:ascii="Mangal" w:hAnsi="Mangal" w:cs="Mangal"/>
         </w:rPr>
@@ -21063,6 +21067,7 @@
       <w:pPr>
         <w:spacing w:after="0"/>
         <w:ind w:left="180" w:right="-154"/>
+        <w:jc w:val="center"/>
         <w:rPr>
           <w:rFonts w:ascii="Mangal" w:hAnsi="Mangal" w:cs="Mangal"/>
         </w:rPr>
@@ -21073,7 +21078,15 @@
           <w:sz w:val="24"/>
           <w:szCs w:val="24"/>
         </w:rPr>
-        <w:t xml:space="preserve"> ********************************************************************</w:t>
+        <w:t>********************************************************************</w:t>
+      </w:r>
+      <w:r>
+        <w:rPr>
+          <w:rFonts w:eastAsia="Arial" w:cs="Arial"/>
+          <w:sz w:val="24"/>
+          <w:szCs w:val="24"/>
+        </w:rPr>
+        <w:t>*****************</w:t>
       </w:r>
     </w:p>
     <w:p>
@@ -21668,6 +21681,7 @@
       <w:pPr>
         <w:spacing w:after="0"/>
         <w:ind w:left="180" w:right="-154"/>
+        <w:jc w:val="center"/>
         <w:rPr>
           <w:rFonts w:ascii="Mangal" w:hAnsi="Mangal" w:cs="Mangal"/>
         </w:rPr>
@@ -21678,39 +21692,15 @@
           <w:sz w:val="24"/>
           <w:szCs w:val="24"/>
         </w:rPr>
-        <w:t xml:space="preserve">   ******************************************************************</w:t>
-      </w:r>
-      <w:r>
-        <w:rPr>
-          <w:rFonts w:eastAsia="Arial" w:cs="Arial"/>
-          <w:sz w:val="24"/>
-          <w:szCs w:val="24"/>
-        </w:rPr>
-        <w:tab/>
-      </w:r>
-      <w:r>
-        <w:rPr>
-          <w:rFonts w:eastAsia="Arial" w:cs="Arial"/>
-          <w:sz w:val="24"/>
-          <w:szCs w:val="24"/>
-        </w:rPr>
-        <w:tab/>
-      </w:r>
-      <w:r>
-        <w:rPr>
-          <w:rFonts w:eastAsia="Arial" w:cs="Arial"/>
-          <w:sz w:val="24"/>
-          <w:szCs w:val="24"/>
-        </w:rPr>
-        <w:tab/>
-      </w:r>
-      <w:r>
-        <w:rPr>
-          <w:rFonts w:eastAsia="Arial" w:cs="Arial"/>
-          <w:sz w:val="24"/>
-          <w:szCs w:val="24"/>
-        </w:rPr>
-        <w:tab/>
+        <w:t>******************************************************************</w:t>
+      </w:r>
+      <w:r>
+        <w:rPr>
+          <w:rFonts w:eastAsia="Arial" w:cs="Arial"/>
+          <w:sz w:val="24"/>
+          <w:szCs w:val="24"/>
+        </w:rPr>
+        <w:t>**************************</w:t>
       </w:r>
     </w:p>
     <w:p>
@@ -32267,8 +32257,8 @@
           <w:lang w:eastAsia="en-IN"/>
         </w:rPr>
       </w:pPr>
-      <w:bookmarkStart w:id="0" w:name="RANGE!A1%25253AI26"/>
-      <w:bookmarkEnd w:id="0"/>
+      <w:bookmarkStart w:id="1" w:name="RANGE!A1%25253AI26"/>
+      <w:bookmarkEnd w:id="1"/>
     </w:p>
     <w:p>
       <w:pPr>
@@ -32333,8 +32323,6 @@
           <w:u w:val="single"/>
         </w:rPr>
       </w:pPr>
-      <w:bookmarkStart w:id="1" w:name="_GoBack"/>
-      <w:bookmarkEnd w:id="1"/>
     </w:p>
     <w:p>
       <w:pPr>
@@ -35182,7 +35170,7 @@
 </file>
 
 <file path=customXml/itemProps1.xml><?xml version="1.0" encoding="utf-8"?>
-<ds:datastoreItem xmlns:ds="http://schemas.openxmlformats.org/officeDocument/2006/customXml" ds:itemID="{C9023757-F1BC-4E5B-9985-3CDA1F5AB6F4}">
+<ds:datastoreItem xmlns:ds="http://schemas.openxmlformats.org/officeDocument/2006/customXml" ds:itemID="{143EC7C7-1BAC-42B8-9F38-BDD41B07D97E}">
   <ds:schemaRefs>
     <ds:schemaRef ds:uri="http://schemas.openxmlformats.org/officeDocument/2006/bibliography"/>
   </ds:schemaRefs>

</xml_diff>

<commit_message>
Update: Added Medical Reimbursement to Dashboard and prepped for deployment
</commit_message>
<xml_diff>
--- a/medical_gen/template_fixed.docx
+++ b/medical_gen/template_fixed.docx
@@ -17,6 +17,8 @@
           <w:lang w:eastAsia="en-IN"/>
         </w:rPr>
       </w:pPr>
+      <w:bookmarkStart w:id="0" w:name="_GoBack"/>
+      <w:bookmarkEnd w:id="0"/>
       <w:r>
         <w:rPr>
           <w:rFonts w:asciiTheme="minorBidi" w:hAnsiTheme="minorBidi" w:cs="Mangal"/>
@@ -2656,29 +2658,35 @@
                 <w:szCs w:val="21"/>
                 <w:lang w:eastAsia="en-IN"/>
               </w:rPr>
-              <w:t>. {{</w:t>
+              <w:t xml:space="preserve">. </w:t>
+            </w:r>
+            <w:r>
+              <w:rPr>
+                <w:rFonts w:eastAsia="Arial" w:cs="Arial"/>
+                <w:szCs w:val="22"/>
+              </w:rPr>
+              <w:t>{{</w:t>
             </w:r>
             <w:proofErr w:type="spellStart"/>
             <w:r>
               <w:rPr>
-                <w:rFonts w:ascii="Mangal" w:eastAsia="Arial" w:hAnsi="Mangal" w:cs="Mangal"/>
-                <w:b/>
-                <w:bCs/>
-                <w:sz w:val="21"/>
-                <w:szCs w:val="21"/>
-                <w:lang w:eastAsia="en-IN"/>
-              </w:rPr>
-              <w:t>test_charges</w:t>
+                <w:rFonts w:eastAsia="Arial" w:cs="Arial"/>
+                <w:szCs w:val="22"/>
+              </w:rPr>
+              <w:t>pathology</w:t>
+            </w:r>
+            <w:r>
+              <w:rPr>
+                <w:rFonts w:eastAsia="Arial" w:cs="Arial"/>
+                <w:szCs w:val="22"/>
+              </w:rPr>
+              <w:t>_charges</w:t>
             </w:r>
             <w:proofErr w:type="spellEnd"/>
             <w:r>
               <w:rPr>
-                <w:rFonts w:ascii="Mangal" w:eastAsia="Arial" w:hAnsi="Mangal" w:cs="Mangal"/>
-                <w:b/>
-                <w:bCs/>
-                <w:sz w:val="21"/>
-                <w:szCs w:val="21"/>
-                <w:lang w:eastAsia="en-IN"/>
+                <w:rFonts w:eastAsia="Arial" w:cs="Arial"/>
+                <w:szCs w:val="22"/>
               </w:rPr>
               <w:t>}}</w:t>
             </w:r>
@@ -4408,17 +4416,6 @@
         </w:tc>
       </w:tr>
     </w:tbl>
-    <w:p>
-      <w:pPr>
-        <w:spacing w:after="0" w:line="240" w:lineRule="auto"/>
-        <w:ind w:right="-154"/>
-        <w:rPr>
-          <w:rFonts w:asciiTheme="minorBidi" w:eastAsia="Times New Roman" w:hAnsiTheme="minorBidi" w:cstheme="minorBidi"/>
-          <w:szCs w:val="22"/>
-          <w:lang w:eastAsia="en-IN"/>
-        </w:rPr>
-      </w:pPr>
-    </w:p>
     <w:p>
       <w:pPr>
         <w:spacing w:after="0" w:line="240" w:lineRule="auto"/>
@@ -4586,44 +4583,6 @@
     <w:p>
       <w:pPr>
         <w:spacing w:after="0" w:line="240" w:lineRule="auto"/>
-        <w:ind w:right="-154"/>
-        <w:rPr>
-          <w:rFonts w:asciiTheme="minorBidi" w:eastAsia="Times New Roman" w:hAnsiTheme="minorBidi" w:cstheme="minorBidi"/>
-          <w:szCs w:val="22"/>
-          <w:lang w:eastAsia="en-IN"/>
-        </w:rPr>
-      </w:pPr>
-    </w:p>
-    <w:p>
-      <w:pPr>
-        <w:spacing w:after="0" w:line="240" w:lineRule="auto"/>
-        <w:ind w:left="270" w:right="-154"/>
-        <w:rPr>
-          <w:rFonts w:asciiTheme="minorBidi" w:eastAsia="Times New Roman" w:hAnsiTheme="minorBidi" w:cstheme="minorBidi"/>
-          <w:szCs w:val="22"/>
-          <w:lang w:eastAsia="en-IN"/>
-        </w:rPr>
-      </w:pPr>
-      <w:r>
-        <w:rPr>
-          <w:rFonts w:asciiTheme="minorBidi" w:eastAsia="Arial" w:hAnsiTheme="minorBidi" w:cstheme="minorBidi"/>
-          <w:szCs w:val="22"/>
-          <w:lang w:eastAsia="en-IN"/>
-        </w:rPr>
-        <w:tab/>
-      </w:r>
-      <w:r>
-        <w:rPr>
-          <w:rFonts w:asciiTheme="minorBidi" w:eastAsia="Arial" w:hAnsiTheme="minorBidi" w:cstheme="minorBidi"/>
-          <w:szCs w:val="22"/>
-          <w:lang w:eastAsia="en-IN"/>
-        </w:rPr>
-        <w:tab/>
-      </w:r>
-    </w:p>
-    <w:p>
-      <w:pPr>
-        <w:spacing w:after="0" w:line="240" w:lineRule="auto"/>
         <w:ind w:left="1710" w:right="-154" w:firstLine="450"/>
         <w:rPr>
           <w:rFonts w:asciiTheme="minorBidi" w:eastAsia="Times New Roman" w:hAnsiTheme="minorBidi" w:cstheme="minorBidi"/>
@@ -4824,17 +4783,6 @@
         </w:rPr>
         <w:t>.</w:t>
       </w:r>
-    </w:p>
-    <w:p>
-      <w:pPr>
-        <w:spacing w:after="0" w:line="240" w:lineRule="auto"/>
-        <w:ind w:left="270" w:right="-154" w:hanging="270"/>
-        <w:rPr>
-          <w:rFonts w:asciiTheme="minorBidi" w:eastAsia="Times New Roman" w:hAnsiTheme="minorBidi" w:cstheme="minorBidi"/>
-          <w:szCs w:val="22"/>
-          <w:lang w:eastAsia="en-IN"/>
-        </w:rPr>
-      </w:pPr>
     </w:p>
     <w:p>
       <w:pPr>
@@ -5087,18 +5035,6 @@
     <w:p>
       <w:pPr>
         <w:spacing w:after="0" w:line="240" w:lineRule="auto"/>
-        <w:ind w:left="270" w:right="-154" w:hanging="270"/>
-        <w:jc w:val="center"/>
-        <w:rPr>
-          <w:rFonts w:asciiTheme="minorBidi" w:eastAsia="Times New Roman" w:hAnsiTheme="minorBidi" w:cstheme="minorBidi"/>
-          <w:szCs w:val="22"/>
-          <w:lang w:eastAsia="en-IN"/>
-        </w:rPr>
-      </w:pPr>
-    </w:p>
-    <w:p>
-      <w:pPr>
-        <w:spacing w:after="0" w:line="240" w:lineRule="auto"/>
         <w:rPr>
           <w:rFonts w:asciiTheme="minorBidi" w:eastAsia="Times New Roman" w:hAnsiTheme="minorBidi" w:cstheme="minorBidi"/>
           <w:b/>
@@ -5128,7 +5064,7 @@
         <w:ind w:left="270" w:right="-154" w:hanging="270"/>
         <w:jc w:val="center"/>
         <w:rPr>
-          <w:rFonts w:eastAsia="Arial" w:cs="Mangal"/>
+          <w:rFonts w:eastAsia="Times New Roman" w:cs="Arial"/>
           <w:b/>
           <w:bCs/>
           <w:sz w:val="32"/>
@@ -5137,14 +5073,9 @@
           <w:lang w:eastAsia="en-IN"/>
         </w:rPr>
       </w:pPr>
-    </w:p>
-    <w:p>
-      <w:pPr>
-        <w:spacing w:after="0" w:line="240" w:lineRule="auto"/>
-        <w:ind w:left="270" w:right="-154" w:hanging="270"/>
-        <w:jc w:val="center"/>
-        <w:rPr>
-          <w:rFonts w:eastAsia="Times New Roman" w:cs="Arial"/>
+      <w:r>
+        <w:rPr>
+          <w:rFonts w:eastAsia="Arial" w:cs="Arial"/>
           <w:b/>
           <w:bCs/>
           <w:sz w:val="32"/>
@@ -5152,17 +5083,7 @@
           <w:u w:val="single"/>
           <w:lang w:eastAsia="en-IN"/>
         </w:rPr>
-      </w:pPr>
-      <w:r>
-        <w:rPr>
-          <w:rFonts w:eastAsia="Arial" w:cs="Arial"/>
-          <w:b/>
-          <w:bCs/>
-          <w:sz w:val="32"/>
-          <w:szCs w:val="32"/>
-          <w:u w:val="single"/>
-          <w:lang w:eastAsia="en-IN"/>
-        </w:rPr>
+        <w:lastRenderedPageBreak/>
         <w:t>CERTIFICATE FORM 'C'</w:t>
       </w:r>
     </w:p>
@@ -8452,7 +8373,16 @@
                 <w:szCs w:val="24"/>
                 <w:lang w:eastAsia="en-IN"/>
               </w:rPr>
-              <w:t>13)</w:t>
+              <w:t>13</w:t>
+            </w:r>
+            <w:r>
+              <w:rPr>
+                <w:rFonts w:eastAsia="Arial" w:cs="Arial"/>
+                <w:sz w:val="24"/>
+                <w:szCs w:val="24"/>
+                <w:lang w:eastAsia="en-IN"/>
+              </w:rPr>
+              <w:t>)</w:t>
             </w:r>
           </w:p>
         </w:tc>
@@ -8478,7 +8408,7 @@
                 <w:szCs w:val="24"/>
                 <w:lang w:eastAsia="en-IN"/>
               </w:rPr>
-              <w:t>Pathology Charges/ Lab Charges</w:t>
+              <w:t>Oxygen Charges</w:t>
             </w:r>
           </w:p>
         </w:tc>
@@ -8506,7 +8436,7 @@
                 <w:szCs w:val="22"/>
                 <w:lang w:eastAsia="en-IN"/>
               </w:rPr>
-              <w:t>lab_charges</w:t>
+              <w:t>oxygen_charges</w:t>
             </w:r>
             <w:proofErr w:type="spellEnd"/>
             <w:r>
@@ -8546,7 +8476,25 @@
                 <w:szCs w:val="24"/>
                 <w:lang w:eastAsia="en-IN"/>
               </w:rPr>
-              <w:t>14)</w:t>
+              <w:t>1</w:t>
+            </w:r>
+            <w:r>
+              <w:rPr>
+                <w:rFonts w:eastAsia="Arial" w:cs="Arial"/>
+                <w:sz w:val="24"/>
+                <w:szCs w:val="24"/>
+                <w:lang w:val="en-US" w:eastAsia="en-IN"/>
+              </w:rPr>
+              <w:t>4</w:t>
+            </w:r>
+            <w:r>
+              <w:rPr>
+                <w:rFonts w:eastAsia="Arial" w:cs="Arial"/>
+                <w:sz w:val="24"/>
+                <w:szCs w:val="24"/>
+                <w:lang w:eastAsia="en-IN"/>
+              </w:rPr>
+              <w:t>)</w:t>
             </w:r>
           </w:p>
         </w:tc>
@@ -8562,7 +8510,7 @@
                 <w:rFonts w:ascii="Times New Roman" w:eastAsia="Times New Roman" w:hAnsi="Times New Roman" w:cs="Times New Roman"/>
                 <w:sz w:val="24"/>
                 <w:szCs w:val="24"/>
-                <w:lang w:eastAsia="en-IN"/>
+                <w:lang w:val="en-US" w:eastAsia="en-IN"/>
               </w:rPr>
             </w:pPr>
             <w:r>
@@ -8572,7 +8520,7 @@
                 <w:szCs w:val="24"/>
                 <w:lang w:eastAsia="en-IN"/>
               </w:rPr>
-              <w:t>Oxygen Charges</w:t>
+              <w:t>Radiology Charges</w:t>
             </w:r>
           </w:p>
         </w:tc>
@@ -8600,7 +8548,7 @@
                 <w:szCs w:val="22"/>
                 <w:lang w:eastAsia="en-IN"/>
               </w:rPr>
-              <w:t>oxygen_charges</w:t>
+              <w:t>radiology_charges</w:t>
             </w:r>
             <w:proofErr w:type="spellEnd"/>
             <w:r>
@@ -8627,36 +8575,20 @@
               <w:spacing w:beforeAutospacing="1" w:after="0" w:line="240" w:lineRule="auto"/>
               <w:ind w:left="180" w:right="-154"/>
               <w:rPr>
-                <w:rFonts w:ascii="Times New Roman" w:eastAsia="Times New Roman" w:hAnsi="Times New Roman" w:cs="Times New Roman"/>
-                <w:sz w:val="24"/>
-                <w:szCs w:val="24"/>
-                <w:lang w:eastAsia="en-IN"/>
+                <w:lang w:val="en-US"/>
               </w:rPr>
             </w:pPr>
             <w:r>
               <w:rPr>
                 <w:rFonts w:eastAsia="Arial" w:cs="Arial"/>
-                <w:sz w:val="24"/>
-                <w:szCs w:val="24"/>
-                <w:lang w:eastAsia="en-IN"/>
-              </w:rPr>
-              <w:t>1</w:t>
+                <w:lang w:val="en-US"/>
+              </w:rPr>
+              <w:t>15</w:t>
             </w:r>
             <w:r>
               <w:rPr>
                 <w:rFonts w:eastAsia="Arial" w:cs="Arial"/>
-                <w:sz w:val="24"/>
-                <w:szCs w:val="24"/>
-                <w:lang w:val="en-US" w:eastAsia="en-IN"/>
-              </w:rPr>
-              <w:t>5</w:t>
-            </w:r>
-            <w:r>
-              <w:rPr>
-                <w:rFonts w:eastAsia="Arial" w:cs="Arial"/>
-                <w:sz w:val="24"/>
-                <w:szCs w:val="24"/>
-                <w:lang w:eastAsia="en-IN"/>
+                <w:lang w:val="en-US"/>
               </w:rPr>
               <w:t>)</w:t>
             </w:r>
@@ -8682,9 +8614,9 @@
                 <w:rFonts w:eastAsia="Arial" w:cs="Arial"/>
                 <w:sz w:val="24"/>
                 <w:szCs w:val="24"/>
-                <w:lang w:eastAsia="en-IN"/>
-              </w:rPr>
-              <w:t>Radiology Charges</w:t>
+                <w:lang w:val="en-US" w:eastAsia="en-IN"/>
+              </w:rPr>
+              <w:t>ECG Charges</w:t>
             </w:r>
           </w:p>
         </w:tc>
@@ -8696,12 +8628,15 @@
             <w:pPr>
               <w:spacing w:beforeAutospacing="1" w:after="0" w:line="240" w:lineRule="auto"/>
               <w:ind w:right="-154"/>
+              <w:rPr>
+                <w:lang w:val="en-US"/>
+              </w:rPr>
             </w:pPr>
             <w:r>
               <w:rPr>
                 <w:rFonts w:eastAsia="Arial" w:cs="Arial"/>
                 <w:szCs w:val="22"/>
-                <w:lang w:eastAsia="en-IN"/>
+                <w:lang w:val="en-US" w:eastAsia="en-IN"/>
               </w:rPr>
               <w:t>{{</w:t>
             </w:r>
@@ -8710,16 +8645,16 @@
               <w:rPr>
                 <w:rFonts w:eastAsia="Arial" w:cs="Arial"/>
                 <w:szCs w:val="22"/>
-                <w:lang w:eastAsia="en-IN"/>
-              </w:rPr>
-              <w:t>radiology_charges</w:t>
+                <w:lang w:val="en-US" w:eastAsia="en-IN"/>
+              </w:rPr>
+              <w:t>ecg_charges</w:t>
             </w:r>
             <w:proofErr w:type="spellEnd"/>
             <w:r>
               <w:rPr>
                 <w:rFonts w:eastAsia="Arial" w:cs="Arial"/>
                 <w:szCs w:val="22"/>
-                <w:lang w:eastAsia="en-IN"/>
+                <w:lang w:val="en-US" w:eastAsia="en-IN"/>
               </w:rPr>
               <w:t>}}</w:t>
             </w:r>
@@ -8733,98 +8668,6 @@
         <w:tc>
           <w:tcPr>
             <w:tcW w:w="1080" w:type="dxa"/>
-          </w:tcPr>
-          <w:p>
-            <w:pPr>
-              <w:spacing w:beforeAutospacing="1" w:after="0" w:line="240" w:lineRule="auto"/>
-              <w:ind w:left="180" w:right="-154"/>
-              <w:rPr>
-                <w:lang w:val="en-US"/>
-              </w:rPr>
-            </w:pPr>
-            <w:r>
-              <w:rPr>
-                <w:rFonts w:eastAsia="Arial" w:cs="Arial"/>
-                <w:lang w:val="en-US"/>
-              </w:rPr>
-              <w:t>16)</w:t>
-            </w:r>
-          </w:p>
-        </w:tc>
-        <w:tc>
-          <w:tcPr>
-            <w:tcW w:w="5951" w:type="dxa"/>
-          </w:tcPr>
-          <w:p>
-            <w:pPr>
-              <w:spacing w:beforeAutospacing="1" w:after="0" w:line="240" w:lineRule="auto"/>
-              <w:ind w:left="180" w:right="-154"/>
-              <w:rPr>
-                <w:rFonts w:ascii="Times New Roman" w:eastAsia="Times New Roman" w:hAnsi="Times New Roman" w:cs="Times New Roman"/>
-                <w:sz w:val="24"/>
-                <w:szCs w:val="24"/>
-                <w:lang w:val="en-US" w:eastAsia="en-IN"/>
-              </w:rPr>
-            </w:pPr>
-            <w:r>
-              <w:rPr>
-                <w:rFonts w:eastAsia="Arial" w:cs="Arial"/>
-                <w:sz w:val="24"/>
-                <w:szCs w:val="24"/>
-                <w:lang w:val="en-US" w:eastAsia="en-IN"/>
-              </w:rPr>
-              <w:t>ECG Charges</w:t>
-            </w:r>
-          </w:p>
-        </w:tc>
-        <w:tc>
-          <w:tcPr>
-            <w:tcW w:w="2513" w:type="dxa"/>
-          </w:tcPr>
-          <w:p>
-            <w:pPr>
-              <w:spacing w:beforeAutospacing="1" w:after="0" w:line="240" w:lineRule="auto"/>
-              <w:ind w:right="-154"/>
-              <w:rPr>
-                <w:lang w:val="en-US"/>
-              </w:rPr>
-            </w:pPr>
-            <w:r>
-              <w:rPr>
-                <w:rFonts w:eastAsia="Arial" w:cs="Arial"/>
-                <w:szCs w:val="22"/>
-                <w:lang w:val="en-US" w:eastAsia="en-IN"/>
-              </w:rPr>
-              <w:t>{{</w:t>
-            </w:r>
-            <w:proofErr w:type="spellStart"/>
-            <w:r>
-              <w:rPr>
-                <w:rFonts w:eastAsia="Arial" w:cs="Arial"/>
-                <w:szCs w:val="22"/>
-                <w:lang w:val="en-US" w:eastAsia="en-IN"/>
-              </w:rPr>
-              <w:t>ecg_charges</w:t>
-            </w:r>
-            <w:proofErr w:type="spellEnd"/>
-            <w:r>
-              <w:rPr>
-                <w:rFonts w:eastAsia="Arial" w:cs="Arial"/>
-                <w:szCs w:val="22"/>
-                <w:lang w:val="en-US" w:eastAsia="en-IN"/>
-              </w:rPr>
-              <w:t>}}</w:t>
-            </w:r>
-          </w:p>
-        </w:tc>
-      </w:tr>
-      <w:tr>
-        <w:trPr>
-          <w:trHeight w:hRule="exact" w:val="432"/>
-        </w:trPr>
-        <w:tc>
-          <w:tcPr>
-            <w:tcW w:w="1080" w:type="dxa"/>
             <w:tcBorders>
               <w:top w:val="nil"/>
             </w:tcBorders>
@@ -8842,7 +8685,14 @@
                 <w:rFonts w:eastAsia="Arial" w:cs="Arial"/>
                 <w:lang w:val="en-US"/>
               </w:rPr>
-              <w:t>17)</w:t>
+              <w:t>16</w:t>
+            </w:r>
+            <w:r>
+              <w:rPr>
+                <w:rFonts w:eastAsia="Arial" w:cs="Arial"/>
+                <w:lang w:val="en-US"/>
+              </w:rPr>
+              <w:t>)</w:t>
             </w:r>
           </w:p>
         </w:tc>
@@ -8951,7 +8801,7 @@
                 <w:szCs w:val="24"/>
                 <w:lang w:val="en-US" w:eastAsia="en-IN"/>
               </w:rPr>
-              <w:t>8</w:t>
+              <w:t>7</w:t>
             </w:r>
             <w:r>
               <w:rPr>
@@ -13725,7 +13575,6 @@
           <w:lang w:eastAsia="en-IN"/>
         </w:rPr>
       </w:pPr>
-      <w:bookmarkStart w:id="0" w:name="_GoBack"/>
       <w:r>
         <w:rPr>
           <w:rFonts w:asciiTheme="minorBidi" w:eastAsia="Arial" w:hAnsiTheme="minorBidi" w:cs="Arial"/>
@@ -13758,7 +13607,6 @@
         <w:t>.</w:t>
       </w:r>
     </w:p>
-    <w:bookmarkEnd w:id="0"/>
     <w:p>
       <w:pPr>
         <w:tabs>
@@ -15409,7 +15257,6 @@
       <w:pPr>
         <w:spacing w:after="0" w:line="240" w:lineRule="auto"/>
         <w:ind w:left="270" w:right="116" w:hanging="180"/>
-        <w:jc w:val="center"/>
         <w:rPr>
           <w:rFonts w:ascii="Mangal" w:hAnsi="Mangal" w:cs="Mangal"/>
         </w:rPr>
@@ -19455,7 +19302,6 @@
       <w:pPr>
         <w:spacing w:after="0" w:line="240" w:lineRule="auto"/>
         <w:ind w:right="-64"/>
-        <w:jc w:val="center"/>
         <w:rPr>
           <w:rFonts w:ascii="Mangal" w:hAnsi="Mangal" w:cs="Mangal"/>
         </w:rPr>
@@ -21067,7 +20913,6 @@
       <w:pPr>
         <w:spacing w:after="0"/>
         <w:ind w:left="180" w:right="-154"/>
-        <w:jc w:val="center"/>
         <w:rPr>
           <w:rFonts w:ascii="Mangal" w:hAnsi="Mangal" w:cs="Mangal"/>
         </w:rPr>
@@ -21078,15 +20923,7 @@
           <w:sz w:val="24"/>
           <w:szCs w:val="24"/>
         </w:rPr>
-        <w:t>********************************************************************</w:t>
-      </w:r>
-      <w:r>
-        <w:rPr>
-          <w:rFonts w:eastAsia="Arial" w:cs="Arial"/>
-          <w:sz w:val="24"/>
-          <w:szCs w:val="24"/>
-        </w:rPr>
-        <w:t>*****************</w:t>
+        <w:t xml:space="preserve"> ********************************************************************</w:t>
       </w:r>
     </w:p>
     <w:p>
@@ -21681,7 +21518,6 @@
       <w:pPr>
         <w:spacing w:after="0"/>
         <w:ind w:left="180" w:right="-154"/>
-        <w:jc w:val="center"/>
         <w:rPr>
           <w:rFonts w:ascii="Mangal" w:hAnsi="Mangal" w:cs="Mangal"/>
         </w:rPr>
@@ -21692,15 +21528,39 @@
           <w:sz w:val="24"/>
           <w:szCs w:val="24"/>
         </w:rPr>
-        <w:t>******************************************************************</w:t>
-      </w:r>
-      <w:r>
-        <w:rPr>
-          <w:rFonts w:eastAsia="Arial" w:cs="Arial"/>
-          <w:sz w:val="24"/>
-          <w:szCs w:val="24"/>
-        </w:rPr>
-        <w:t>**************************</w:t>
+        <w:t xml:space="preserve">   ******************************************************************</w:t>
+      </w:r>
+      <w:r>
+        <w:rPr>
+          <w:rFonts w:eastAsia="Arial" w:cs="Arial"/>
+          <w:sz w:val="24"/>
+          <w:szCs w:val="24"/>
+        </w:rPr>
+        <w:tab/>
+      </w:r>
+      <w:r>
+        <w:rPr>
+          <w:rFonts w:eastAsia="Arial" w:cs="Arial"/>
+          <w:sz w:val="24"/>
+          <w:szCs w:val="24"/>
+        </w:rPr>
+        <w:tab/>
+      </w:r>
+      <w:r>
+        <w:rPr>
+          <w:rFonts w:eastAsia="Arial" w:cs="Arial"/>
+          <w:sz w:val="24"/>
+          <w:szCs w:val="24"/>
+        </w:rPr>
+        <w:tab/>
+      </w:r>
+      <w:r>
+        <w:rPr>
+          <w:rFonts w:eastAsia="Arial" w:cs="Arial"/>
+          <w:sz w:val="24"/>
+          <w:szCs w:val="24"/>
+        </w:rPr>
+        <w:tab/>
       </w:r>
     </w:p>
     <w:p>
@@ -25779,7 +25639,12 @@
               <w:ind w:left="540" w:right="26" w:hanging="360"/>
               <w:jc w:val="center"/>
               <w:rPr>
-                <w:rFonts w:ascii="Mangal" w:eastAsia="Calibri" w:hAnsi="Mangal" w:cs="Mangal"/>
+                <w:rFonts w:eastAsia="Arial" w:cs="Arial"/>
+                <w:b/>
+                <w:bCs/>
+                <w:sz w:val="24"/>
+                <w:szCs w:val="24"/>
+                <w:lang w:eastAsia="en-IN"/>
               </w:rPr>
             </w:pPr>
             <w:r>
@@ -25804,34 +25669,29 @@
               <w:spacing w:after="0" w:line="240" w:lineRule="auto"/>
               <w:ind w:left="540" w:right="26" w:hanging="360"/>
               <w:rPr>
-                <w:rFonts w:ascii="Mangal" w:eastAsia="Calibri" w:hAnsi="Mangal" w:cs="Mangal"/>
-              </w:rPr>
-            </w:pPr>
-            <w:r>
-              <w:rPr>
                 <w:rFonts w:ascii="Noto Sans Devanagari" w:hAnsi="Noto Sans Devanagari" w:cs="Mangal"/>
                 <w:sz w:val="24"/>
                 <w:szCs w:val="24"/>
                 <w:cs/>
               </w:rPr>
-              <w:t>मेडीसीन</w:t>
-            </w:r>
-            <w:r>
-              <w:rPr>
-                <w:rFonts w:eastAsia="Arial" w:cs="Arial"/>
-                <w:sz w:val="24"/>
-                <w:szCs w:val="24"/>
-              </w:rPr>
-              <w:t xml:space="preserve"> </w:t>
-            </w:r>
-            <w:r>
-              <w:rPr>
-                <w:rFonts w:ascii="Noto Sans Devanagari" w:hAnsi="Noto Sans Devanagari" w:cs="Mangal"/>
-                <w:sz w:val="24"/>
-                <w:szCs w:val="24"/>
-                <w:cs/>
-              </w:rPr>
-              <w:t>लिस्ट</w:t>
+            </w:pPr>
+            <w:r>
+              <w:rPr>
+                <w:rFonts w:cs="Mangal"/>
+                <w:sz w:val="28"/>
+                <w:szCs w:val="24"/>
+                <w:cs/>
+              </w:rPr>
+              <w:t xml:space="preserve">पॅथॉलॉजी रिपोर्ट्सची यादी आणि पॅथॉलॉजी लॅबच्या </w:t>
+            </w:r>
+            <w:r>
+              <w:rPr>
+                <w:rFonts w:ascii="Mangal" w:hAnsi="Mangal" w:cs="Mangal"/>
+                <w:sz w:val="28"/>
+                <w:szCs w:val="24"/>
+                <w:cs/>
+              </w:rPr>
+              <w:t xml:space="preserve">पावत्या </w:t>
             </w:r>
           </w:p>
         </w:tc>
@@ -25878,7 +25738,7 @@
                 <w:szCs w:val="24"/>
                 <w:lang w:eastAsia="en-IN"/>
               </w:rPr>
-              <w:t>8</w:t>
+              <w:t>7</w:t>
             </w:r>
           </w:p>
         </w:tc>
@@ -25901,7 +25761,7 @@
                 <w:szCs w:val="24"/>
                 <w:cs/>
               </w:rPr>
-              <w:t>मेडीकल</w:t>
+              <w:t>मेडीसीन</w:t>
             </w:r>
             <w:r>
               <w:rPr>
@@ -25918,7 +25778,7 @@
                 <w:szCs w:val="24"/>
                 <w:cs/>
               </w:rPr>
-              <w:t>पावत्या</w:t>
+              <w:t>लिस्ट</w:t>
             </w:r>
           </w:p>
         </w:tc>
@@ -25965,7 +25825,7 @@
                 <w:szCs w:val="24"/>
                 <w:lang w:eastAsia="en-IN"/>
               </w:rPr>
-              <w:t>9</w:t>
+              <w:t>8</w:t>
             </w:r>
           </w:p>
         </w:tc>
@@ -25988,7 +25848,7 @@
                 <w:szCs w:val="24"/>
                 <w:cs/>
               </w:rPr>
-              <w:t>डिस्चार्ज</w:t>
+              <w:t>मेडीकल</w:t>
             </w:r>
             <w:r>
               <w:rPr>
@@ -26005,7 +25865,7 @@
                 <w:szCs w:val="24"/>
                 <w:cs/>
               </w:rPr>
-              <w:t>कार्ड</w:t>
+              <w:t>पावत्या</w:t>
             </w:r>
           </w:p>
         </w:tc>
@@ -26052,7 +25912,7 @@
                 <w:szCs w:val="24"/>
                 <w:lang w:eastAsia="en-IN"/>
               </w:rPr>
-              <w:t>10</w:t>
+              <w:t>9</w:t>
             </w:r>
           </w:p>
         </w:tc>
@@ -26066,6 +25926,94 @@
               <w:ind w:left="540" w:right="26" w:hanging="360"/>
               <w:rPr>
                 <w:rFonts w:ascii="Mangal" w:eastAsia="Calibri" w:hAnsi="Mangal" w:cs="Mangal"/>
+              </w:rPr>
+            </w:pPr>
+            <w:r>
+              <w:rPr>
+                <w:rFonts w:ascii="Noto Sans Devanagari" w:hAnsi="Noto Sans Devanagari" w:cs="Mangal"/>
+                <w:sz w:val="24"/>
+                <w:szCs w:val="24"/>
+                <w:cs/>
+              </w:rPr>
+              <w:t>डिस्चार्ज</w:t>
+            </w:r>
+            <w:r>
+              <w:rPr>
+                <w:rFonts w:eastAsia="Arial" w:cs="Arial"/>
+                <w:sz w:val="24"/>
+                <w:szCs w:val="24"/>
+              </w:rPr>
+              <w:t xml:space="preserve"> </w:t>
+            </w:r>
+            <w:r>
+              <w:rPr>
+                <w:rFonts w:ascii="Noto Sans Devanagari" w:hAnsi="Noto Sans Devanagari" w:cs="Mangal"/>
+                <w:sz w:val="24"/>
+                <w:szCs w:val="24"/>
+                <w:cs/>
+              </w:rPr>
+              <w:t>कार्ड</w:t>
+            </w:r>
+          </w:p>
+        </w:tc>
+        <w:tc>
+          <w:tcPr>
+            <w:tcW w:w="1317" w:type="dxa"/>
+          </w:tcPr>
+          <w:p>
+            <w:pPr>
+              <w:spacing w:after="0" w:line="240" w:lineRule="auto"/>
+              <w:ind w:left="540" w:right="26" w:hanging="360"/>
+              <w:rPr>
+                <w:rFonts w:ascii="Mangal" w:eastAsia="Times New Roman" w:hAnsi="Mangal" w:cs="Mangal"/>
+                <w:b/>
+                <w:bCs/>
+                <w:sz w:val="24"/>
+                <w:szCs w:val="24"/>
+                <w:lang w:eastAsia="en-IN"/>
+              </w:rPr>
+            </w:pPr>
+          </w:p>
+        </w:tc>
+      </w:tr>
+      <w:tr>
+        <w:tc>
+          <w:tcPr>
+            <w:tcW w:w="1128" w:type="dxa"/>
+          </w:tcPr>
+          <w:p>
+            <w:pPr>
+              <w:spacing w:after="0" w:line="240" w:lineRule="auto"/>
+              <w:ind w:left="540" w:right="26" w:hanging="360"/>
+              <w:jc w:val="center"/>
+              <w:rPr>
+                <w:rFonts w:ascii="Mangal" w:eastAsia="Calibri" w:hAnsi="Mangal" w:cs="Mangal"/>
+              </w:rPr>
+            </w:pPr>
+            <w:r>
+              <w:rPr>
+                <w:rFonts w:eastAsia="Arial" w:cs="Arial"/>
+                <w:b/>
+                <w:bCs/>
+                <w:sz w:val="24"/>
+                <w:szCs w:val="24"/>
+                <w:lang w:eastAsia="en-IN"/>
+              </w:rPr>
+              <w:t>10</w:t>
+            </w:r>
+          </w:p>
+        </w:tc>
+        <w:tc>
+          <w:tcPr>
+            <w:tcW w:w="7147" w:type="dxa"/>
+          </w:tcPr>
+          <w:p>
+            <w:pPr>
+              <w:spacing w:after="0" w:line="240" w:lineRule="auto"/>
+              <w:ind w:left="540" w:right="26" w:hanging="360"/>
+              <w:rPr>
+                <w:rFonts w:ascii="Mangal" w:eastAsia="Calibri" w:hAnsi="Mangal" w:cs="Mangal"/>
+                <w:lang w:val="en-US"/>
               </w:rPr>
             </w:pPr>
             <w:r>
@@ -32245,16 +32193,16 @@
     </w:tbl>
     <w:p>
       <w:pPr>
-        <w:tabs>
-          <w:tab w:val="left" w:pos="1395"/>
-        </w:tabs>
         <w:spacing w:after="0" w:line="240" w:lineRule="auto"/>
-        <w:rPr>
-          <w:rFonts w:ascii="Mangal" w:eastAsia="Times New Roman" w:hAnsi="Mangal" w:cs="Mangal"/>
-          <w:b/>
-          <w:bCs/>
-          <w:szCs w:val="22"/>
-          <w:lang w:eastAsia="en-IN"/>
+        <w:ind w:right="-154"/>
+        <w:jc w:val="center"/>
+        <w:rPr>
+          <w:rFonts w:eastAsia="Arial" w:cs="Arial"/>
+          <w:b/>
+          <w:bCs/>
+          <w:sz w:val="28"/>
+          <w:szCs w:val="24"/>
+          <w:u w:val="single"/>
         </w:rPr>
       </w:pPr>
       <w:bookmarkStart w:id="1" w:name="RANGE!A1%25253AI26"/>
@@ -32577,8 +32525,8 @@
         <w:tblLook w:val="04A0" w:firstRow="1" w:lastRow="0" w:firstColumn="1" w:lastColumn="0" w:noHBand="0" w:noVBand="1"/>
       </w:tblPr>
       <w:tblGrid>
-        <w:gridCol w:w="1080"/>
-        <w:gridCol w:w="3780"/>
+        <w:gridCol w:w="2250"/>
+        <w:gridCol w:w="2610"/>
         <w:gridCol w:w="1890"/>
         <w:gridCol w:w="2520"/>
       </w:tblGrid>
@@ -32588,7 +32536,7 @@
         </w:trPr>
         <w:tc>
           <w:tcPr>
-            <w:tcW w:w="1080" w:type="dxa"/>
+            <w:tcW w:w="2250" w:type="dxa"/>
           </w:tcPr>
           <w:p>
             <w:pPr>
@@ -32612,7 +32560,7 @@
         </w:tc>
         <w:tc>
           <w:tcPr>
-            <w:tcW w:w="3780" w:type="dxa"/>
+            <w:tcW w:w="2610" w:type="dxa"/>
           </w:tcPr>
           <w:p>
             <w:pPr>
@@ -32686,7 +32634,7 @@
         </w:trPr>
         <w:tc>
           <w:tcPr>
-            <w:tcW w:w="1080" w:type="dxa"/>
+            <w:tcW w:w="2250" w:type="dxa"/>
           </w:tcPr>
           <w:p>
             <w:pPr>
@@ -32708,13 +32656,33 @@
                 <w:sz w:val="4"/>
                 <w:szCs w:val="4"/>
               </w:rPr>
-              <w:t>{% for receipt in medicine_receipts %}</w:t>
-            </w:r>
-          </w:p>
-        </w:tc>
-        <w:tc>
-          <w:tcPr>
-            <w:tcW w:w="3780" w:type="dxa"/>
+              <w:t xml:space="preserve">{% for receipt in </w:t>
+            </w:r>
+            <w:proofErr w:type="spellStart"/>
+            <w:r>
+              <w:rPr>
+                <w:rFonts w:eastAsia="Arial" w:cs="Arial"/>
+                <w:color w:val="FFFFFF" w:themeColor="background1"/>
+                <w:sz w:val="4"/>
+                <w:szCs w:val="4"/>
+              </w:rPr>
+              <w:t>medicine_receipts</w:t>
+            </w:r>
+            <w:proofErr w:type="spellEnd"/>
+            <w:r>
+              <w:rPr>
+                <w:rFonts w:eastAsia="Arial" w:cs="Arial"/>
+                <w:color w:val="FFFFFF" w:themeColor="background1"/>
+                <w:sz w:val="4"/>
+                <w:szCs w:val="4"/>
+              </w:rPr>
+              <w:t xml:space="preserve"> %}</w:t>
+            </w:r>
+          </w:p>
+        </w:tc>
+        <w:tc>
+          <w:tcPr>
+            <w:tcW w:w="2610" w:type="dxa"/>
           </w:tcPr>
           <w:p>
             <w:pPr>
@@ -32767,7 +32735,7 @@
         </w:trPr>
         <w:tc>
           <w:tcPr>
-            <w:tcW w:w="1080" w:type="dxa"/>
+            <w:tcW w:w="2250" w:type="dxa"/>
           </w:tcPr>
           <w:p>
             <w:pPr>
@@ -32786,13 +32754,31 @@
                 <w:b/>
                 <w:bCs/>
               </w:rPr>
-              <w:t>{{ loop.index }}</w:t>
-            </w:r>
-          </w:p>
-        </w:tc>
-        <w:tc>
-          <w:tcPr>
-            <w:tcW w:w="3780" w:type="dxa"/>
+              <w:t xml:space="preserve">{{ </w:t>
+            </w:r>
+            <w:proofErr w:type="spellStart"/>
+            <w:r>
+              <w:rPr>
+                <w:rFonts w:eastAsia="Arial" w:cs="Arial"/>
+                <w:b/>
+                <w:bCs/>
+              </w:rPr>
+              <w:t>loop.index</w:t>
+            </w:r>
+            <w:proofErr w:type="spellEnd"/>
+            <w:r>
+              <w:rPr>
+                <w:rFonts w:eastAsia="Arial" w:cs="Arial"/>
+                <w:b/>
+                <w:bCs/>
+              </w:rPr>
+              <w:t xml:space="preserve"> }}</w:t>
+            </w:r>
+          </w:p>
+        </w:tc>
+        <w:tc>
+          <w:tcPr>
+            <w:tcW w:w="2610" w:type="dxa"/>
           </w:tcPr>
           <w:p>
             <w:pPr>
@@ -32926,7 +32912,7 @@
         </w:trPr>
         <w:tc>
           <w:tcPr>
-            <w:tcW w:w="1080" w:type="dxa"/>
+            <w:tcW w:w="2250" w:type="dxa"/>
           </w:tcPr>
           <w:p>
             <w:pPr>
@@ -32980,7 +32966,7 @@
         </w:tc>
         <w:tc>
           <w:tcPr>
-            <w:tcW w:w="3780" w:type="dxa"/>
+            <w:tcW w:w="2610" w:type="dxa"/>
           </w:tcPr>
           <w:p>
             <w:pPr>
@@ -33033,7 +33019,7 @@
         </w:trPr>
         <w:tc>
           <w:tcPr>
-            <w:tcW w:w="1080" w:type="dxa"/>
+            <w:tcW w:w="2250" w:type="dxa"/>
           </w:tcPr>
           <w:p>
             <w:pPr>
@@ -33049,7 +33035,7 @@
         </w:tc>
         <w:tc>
           <w:tcPr>
-            <w:tcW w:w="3780" w:type="dxa"/>
+            <w:tcW w:w="2610" w:type="dxa"/>
           </w:tcPr>
           <w:p>
             <w:pPr>
@@ -33102,7 +33088,7 @@
         </w:trPr>
         <w:tc>
           <w:tcPr>
-            <w:tcW w:w="1080" w:type="dxa"/>
+            <w:tcW w:w="2250" w:type="dxa"/>
           </w:tcPr>
           <w:p>
             <w:pPr>
@@ -33118,7 +33104,7 @@
         </w:tc>
         <w:tc>
           <w:tcPr>
-            <w:tcW w:w="3780" w:type="dxa"/>
+            <w:tcW w:w="2610" w:type="dxa"/>
           </w:tcPr>
           <w:p>
             <w:pPr>
@@ -33171,7 +33157,7 @@
         </w:trPr>
         <w:tc>
           <w:tcPr>
-            <w:tcW w:w="1080" w:type="dxa"/>
+            <w:tcW w:w="2250" w:type="dxa"/>
           </w:tcPr>
           <w:p>
             <w:pPr>
@@ -33187,7 +33173,7 @@
         </w:tc>
         <w:tc>
           <w:tcPr>
-            <w:tcW w:w="3780" w:type="dxa"/>
+            <w:tcW w:w="2610" w:type="dxa"/>
           </w:tcPr>
           <w:p>
             <w:pPr>
@@ -33240,7 +33226,7 @@
         </w:trPr>
         <w:tc>
           <w:tcPr>
-            <w:tcW w:w="1080" w:type="dxa"/>
+            <w:tcW w:w="2250" w:type="dxa"/>
           </w:tcPr>
           <w:p>
             <w:pPr>
@@ -33256,7 +33242,7 @@
         </w:tc>
         <w:tc>
           <w:tcPr>
-            <w:tcW w:w="3780" w:type="dxa"/>
+            <w:tcW w:w="2610" w:type="dxa"/>
           </w:tcPr>
           <w:p>
             <w:pPr>
@@ -33309,7 +33295,7 @@
         </w:trPr>
         <w:tc>
           <w:tcPr>
-            <w:tcW w:w="1080" w:type="dxa"/>
+            <w:tcW w:w="2250" w:type="dxa"/>
           </w:tcPr>
           <w:p>
             <w:pPr>
@@ -33325,7 +33311,7 @@
         </w:tc>
         <w:tc>
           <w:tcPr>
-            <w:tcW w:w="3780" w:type="dxa"/>
+            <w:tcW w:w="2610" w:type="dxa"/>
           </w:tcPr>
           <w:p>
             <w:pPr>
@@ -33378,7 +33364,7 @@
         </w:trPr>
         <w:tc>
           <w:tcPr>
-            <w:tcW w:w="1080" w:type="dxa"/>
+            <w:tcW w:w="2250" w:type="dxa"/>
           </w:tcPr>
           <w:p>
             <w:pPr>
@@ -33394,7 +33380,7 @@
         </w:tc>
         <w:tc>
           <w:tcPr>
-            <w:tcW w:w="3780" w:type="dxa"/>
+            <w:tcW w:w="2610" w:type="dxa"/>
           </w:tcPr>
           <w:p>
             <w:pPr>
@@ -33447,7 +33433,7 @@
         </w:trPr>
         <w:tc>
           <w:tcPr>
-            <w:tcW w:w="1080" w:type="dxa"/>
+            <w:tcW w:w="2250" w:type="dxa"/>
           </w:tcPr>
           <w:p>
             <w:pPr>
@@ -33463,7 +33449,7 @@
         </w:tc>
         <w:tc>
           <w:tcPr>
-            <w:tcW w:w="3780" w:type="dxa"/>
+            <w:tcW w:w="2610" w:type="dxa"/>
           </w:tcPr>
           <w:p>
             <w:pPr>
@@ -33516,7 +33502,7 @@
         </w:trPr>
         <w:tc>
           <w:tcPr>
-            <w:tcW w:w="1080" w:type="dxa"/>
+            <w:tcW w:w="2250" w:type="dxa"/>
           </w:tcPr>
           <w:p>
             <w:pPr>
@@ -33532,7 +33518,7 @@
         </w:tc>
         <w:tc>
           <w:tcPr>
-            <w:tcW w:w="3780" w:type="dxa"/>
+            <w:tcW w:w="2610" w:type="dxa"/>
           </w:tcPr>
           <w:p>
             <w:pPr>
@@ -33585,7 +33571,7 @@
         </w:trPr>
         <w:tc>
           <w:tcPr>
-            <w:tcW w:w="1080" w:type="dxa"/>
+            <w:tcW w:w="2250" w:type="dxa"/>
           </w:tcPr>
           <w:p>
             <w:pPr>
@@ -33601,7 +33587,7 @@
         </w:tc>
         <w:tc>
           <w:tcPr>
-            <w:tcW w:w="3780" w:type="dxa"/>
+            <w:tcW w:w="2610" w:type="dxa"/>
           </w:tcPr>
           <w:p>
             <w:pPr>
@@ -33623,16 +33609,12 @@
             <w:pPr>
               <w:spacing w:after="0" w:line="240" w:lineRule="auto"/>
               <w:ind w:right="-154"/>
-              <w:jc w:val="center"/>
-            </w:pPr>
-            <w:r>
-              <w:rPr>
-                <w:rFonts w:eastAsia="Arial" w:cs="Arial"/>
-                <w:b/>
-                <w:bCs/>
-              </w:rPr>
-              <w:t>TOTAL OF (B)</w:t>
-            </w:r>
+              <w:rPr>
+                <w:rFonts w:ascii="Mangal" w:eastAsia="Calibri" w:hAnsi="Mangal"/>
+                <w:b/>
+                <w:bCs/>
+              </w:rPr>
+            </w:pPr>
           </w:p>
         </w:tc>
         <w:tc>
@@ -33643,40 +33625,12 @@
             <w:pPr>
               <w:spacing w:after="0" w:line="240" w:lineRule="auto"/>
               <w:ind w:right="-154"/>
-              <w:jc w:val="center"/>
-            </w:pPr>
-            <w:r>
-              <w:rPr>
-                <w:rFonts w:eastAsia="Arial" w:cstheme="minorBidi"/>
-                <w:b/>
-                <w:bCs/>
-                <w:szCs w:val="22"/>
-                <w:lang w:eastAsia="en-IN"/>
-              </w:rPr>
-              <w:t>{{</w:t>
-            </w:r>
-            <w:proofErr w:type="spellStart"/>
-            <w:r>
-              <w:rPr>
-                <w:rFonts w:eastAsia="Arial" w:cstheme="minorBidi"/>
-                <w:b/>
-                <w:bCs/>
-                <w:szCs w:val="22"/>
-                <w:lang w:eastAsia="en-IN"/>
-              </w:rPr>
-              <w:t>medicine_charges</w:t>
-            </w:r>
-            <w:proofErr w:type="spellEnd"/>
-            <w:r>
-              <w:rPr>
-                <w:rFonts w:eastAsia="Arial" w:cstheme="minorBidi"/>
-                <w:b/>
-                <w:bCs/>
-                <w:szCs w:val="22"/>
-                <w:lang w:eastAsia="en-IN"/>
-              </w:rPr>
-              <w:t>}}</w:t>
-            </w:r>
+              <w:rPr>
+                <w:rFonts w:ascii="Mangal" w:eastAsia="Calibri" w:hAnsi="Mangal"/>
+                <w:b/>
+                <w:bCs/>
+              </w:rPr>
+            </w:pPr>
           </w:p>
         </w:tc>
       </w:tr>
@@ -33686,7 +33640,7 @@
         </w:trPr>
         <w:tc>
           <w:tcPr>
-            <w:tcW w:w="1080" w:type="dxa"/>
+            <w:tcW w:w="2250" w:type="dxa"/>
           </w:tcPr>
           <w:p>
             <w:pPr>
@@ -33702,7 +33656,7 @@
         </w:tc>
         <w:tc>
           <w:tcPr>
-            <w:tcW w:w="3780" w:type="dxa"/>
+            <w:tcW w:w="2610" w:type="dxa"/>
           </w:tcPr>
           <w:p>
             <w:pPr>
@@ -33724,16 +33678,12 @@
             <w:pPr>
               <w:spacing w:after="0" w:line="240" w:lineRule="auto"/>
               <w:ind w:right="-154"/>
-              <w:jc w:val="center"/>
-            </w:pPr>
-            <w:r>
-              <w:rPr>
-                <w:rFonts w:eastAsia="Arial" w:cs="Arial"/>
-                <w:b/>
-                <w:bCs/>
-              </w:rPr>
-              <w:t>TOTAL (A+B)</w:t>
-            </w:r>
+              <w:rPr>
+                <w:rFonts w:ascii="Mangal" w:eastAsia="Calibri" w:hAnsi="Mangal"/>
+                <w:b/>
+                <w:bCs/>
+              </w:rPr>
+            </w:pPr>
           </w:p>
         </w:tc>
         <w:tc>
@@ -33744,40 +33694,12 @@
             <w:pPr>
               <w:spacing w:after="0" w:line="240" w:lineRule="auto"/>
               <w:ind w:right="-154"/>
-              <w:jc w:val="center"/>
-            </w:pPr>
-            <w:r>
-              <w:rPr>
-                <w:rFonts w:eastAsia="Arial" w:cs="Arial"/>
-                <w:b/>
-                <w:bCs/>
-                <w:szCs w:val="22"/>
-                <w:lang w:eastAsia="en-IN"/>
-              </w:rPr>
-              <w:t>{{</w:t>
-            </w:r>
-            <w:proofErr w:type="spellStart"/>
-            <w:r>
-              <w:rPr>
-                <w:rFonts w:eastAsia="Arial" w:cs="Arial"/>
-                <w:b/>
-                <w:bCs/>
-                <w:szCs w:val="22"/>
-                <w:lang w:eastAsia="en-IN"/>
-              </w:rPr>
-              <w:t>grand_total_claim</w:t>
-            </w:r>
-            <w:proofErr w:type="spellEnd"/>
-            <w:r>
-              <w:rPr>
-                <w:rFonts w:eastAsia="Arial" w:cs="Arial"/>
-                <w:b/>
-                <w:bCs/>
-                <w:szCs w:val="22"/>
-                <w:lang w:eastAsia="en-IN"/>
-              </w:rPr>
-              <w:t>}}</w:t>
-            </w:r>
+              <w:rPr>
+                <w:rFonts w:ascii="Mangal" w:eastAsia="Calibri" w:hAnsi="Mangal"/>
+                <w:b/>
+                <w:bCs/>
+              </w:rPr>
+            </w:pPr>
           </w:p>
         </w:tc>
       </w:tr>
@@ -33787,7 +33709,7 @@
         </w:trPr>
         <w:tc>
           <w:tcPr>
-            <w:tcW w:w="1080" w:type="dxa"/>
+            <w:tcW w:w="2250" w:type="dxa"/>
           </w:tcPr>
           <w:p>
             <w:pPr>
@@ -33803,7 +33725,7 @@
         </w:tc>
         <w:tc>
           <w:tcPr>
-            <w:tcW w:w="3780" w:type="dxa"/>
+            <w:tcW w:w="2610" w:type="dxa"/>
           </w:tcPr>
           <w:p>
             <w:pPr>
@@ -33825,16 +33747,12 @@
             <w:pPr>
               <w:spacing w:after="0" w:line="240" w:lineRule="auto"/>
               <w:ind w:right="-154"/>
-              <w:jc w:val="center"/>
-            </w:pPr>
-            <w:r>
-              <w:rPr>
-                <w:rFonts w:eastAsia="Arial" w:cs="Arial"/>
-                <w:b/>
-                <w:bCs/>
-              </w:rPr>
-              <w:t xml:space="preserve">   i.e.</w:t>
-            </w:r>
+              <w:rPr>
+                <w:rFonts w:ascii="Mangal" w:eastAsia="Calibri" w:hAnsi="Mangal"/>
+                <w:b/>
+                <w:bCs/>
+              </w:rPr>
+            </w:pPr>
           </w:p>
         </w:tc>
         <w:tc>
@@ -33845,7 +33763,6 @@
             <w:pPr>
               <w:spacing w:after="0" w:line="240" w:lineRule="auto"/>
               <w:ind w:right="-154"/>
-              <w:jc w:val="center"/>
               <w:rPr>
                 <w:rFonts w:ascii="Mangal" w:eastAsia="Calibri" w:hAnsi="Mangal"/>
                 <w:b/>
@@ -33861,7 +33778,7 @@
         </w:trPr>
         <w:tc>
           <w:tcPr>
-            <w:tcW w:w="1080" w:type="dxa"/>
+            <w:tcW w:w="2250" w:type="dxa"/>
           </w:tcPr>
           <w:p>
             <w:pPr>
@@ -33877,7 +33794,7 @@
         </w:tc>
         <w:tc>
           <w:tcPr>
-            <w:tcW w:w="3780" w:type="dxa"/>
+            <w:tcW w:w="2610" w:type="dxa"/>
           </w:tcPr>
           <w:p>
             <w:pPr>
@@ -33921,6 +33838,2584 @@
                 <w:bCs/>
               </w:rPr>
             </w:pPr>
+          </w:p>
+        </w:tc>
+      </w:tr>
+      <w:tr>
+        <w:trPr>
+          <w:trHeight w:val="576"/>
+        </w:trPr>
+        <w:tc>
+          <w:tcPr>
+            <w:tcW w:w="2250" w:type="dxa"/>
+          </w:tcPr>
+          <w:p>
+            <w:pPr>
+              <w:spacing w:after="0" w:line="240" w:lineRule="auto"/>
+              <w:ind w:right="-154"/>
+              <w:rPr>
+                <w:rFonts w:ascii="Mangal" w:eastAsia="Calibri" w:hAnsi="Mangal"/>
+                <w:b/>
+                <w:bCs/>
+              </w:rPr>
+            </w:pPr>
+          </w:p>
+        </w:tc>
+        <w:tc>
+          <w:tcPr>
+            <w:tcW w:w="2610" w:type="dxa"/>
+          </w:tcPr>
+          <w:p>
+            <w:pPr>
+              <w:spacing w:after="0" w:line="240" w:lineRule="auto"/>
+              <w:ind w:right="-154"/>
+              <w:rPr>
+                <w:rFonts w:ascii="Mangal" w:eastAsia="Calibri" w:hAnsi="Mangal"/>
+                <w:b/>
+                <w:bCs/>
+              </w:rPr>
+            </w:pPr>
+          </w:p>
+        </w:tc>
+        <w:tc>
+          <w:tcPr>
+            <w:tcW w:w="1890" w:type="dxa"/>
+          </w:tcPr>
+          <w:p>
+            <w:pPr>
+              <w:spacing w:after="0" w:line="240" w:lineRule="auto"/>
+              <w:ind w:right="-154"/>
+              <w:rPr>
+                <w:rFonts w:ascii="Mangal" w:eastAsia="Calibri" w:hAnsi="Mangal"/>
+                <w:b/>
+                <w:bCs/>
+              </w:rPr>
+            </w:pPr>
+          </w:p>
+        </w:tc>
+        <w:tc>
+          <w:tcPr>
+            <w:tcW w:w="2520" w:type="dxa"/>
+          </w:tcPr>
+          <w:p>
+            <w:pPr>
+              <w:spacing w:after="0" w:line="240" w:lineRule="auto"/>
+              <w:ind w:right="-154"/>
+              <w:rPr>
+                <w:rFonts w:ascii="Mangal" w:eastAsia="Calibri" w:hAnsi="Mangal"/>
+                <w:b/>
+                <w:bCs/>
+              </w:rPr>
+            </w:pPr>
+          </w:p>
+        </w:tc>
+      </w:tr>
+      <w:tr>
+        <w:trPr>
+          <w:trHeight w:val="576"/>
+        </w:trPr>
+        <w:tc>
+          <w:tcPr>
+            <w:tcW w:w="2250" w:type="dxa"/>
+          </w:tcPr>
+          <w:p>
+            <w:pPr>
+              <w:spacing w:after="0" w:line="240" w:lineRule="auto"/>
+              <w:ind w:right="-154"/>
+              <w:rPr>
+                <w:rFonts w:ascii="Mangal" w:eastAsia="Calibri" w:hAnsi="Mangal"/>
+                <w:b/>
+                <w:bCs/>
+              </w:rPr>
+            </w:pPr>
+          </w:p>
+        </w:tc>
+        <w:tc>
+          <w:tcPr>
+            <w:tcW w:w="2610" w:type="dxa"/>
+          </w:tcPr>
+          <w:p>
+            <w:pPr>
+              <w:spacing w:after="0" w:line="240" w:lineRule="auto"/>
+              <w:ind w:right="-154"/>
+              <w:rPr>
+                <w:rFonts w:ascii="Mangal" w:eastAsia="Calibri" w:hAnsi="Mangal"/>
+                <w:b/>
+                <w:bCs/>
+              </w:rPr>
+            </w:pPr>
+          </w:p>
+        </w:tc>
+        <w:tc>
+          <w:tcPr>
+            <w:tcW w:w="1890" w:type="dxa"/>
+          </w:tcPr>
+          <w:p>
+            <w:pPr>
+              <w:spacing w:after="0" w:line="240" w:lineRule="auto"/>
+              <w:ind w:right="-154"/>
+              <w:rPr>
+                <w:rFonts w:ascii="Mangal" w:eastAsia="Calibri" w:hAnsi="Mangal"/>
+                <w:b/>
+                <w:bCs/>
+              </w:rPr>
+            </w:pPr>
+          </w:p>
+        </w:tc>
+        <w:tc>
+          <w:tcPr>
+            <w:tcW w:w="2520" w:type="dxa"/>
+          </w:tcPr>
+          <w:p>
+            <w:pPr>
+              <w:spacing w:after="0" w:line="240" w:lineRule="auto"/>
+              <w:ind w:right="-154"/>
+              <w:rPr>
+                <w:rFonts w:ascii="Mangal" w:eastAsia="Calibri" w:hAnsi="Mangal"/>
+                <w:b/>
+                <w:bCs/>
+              </w:rPr>
+            </w:pPr>
+          </w:p>
+        </w:tc>
+      </w:tr>
+      <w:tr>
+        <w:trPr>
+          <w:trHeight w:val="576"/>
+        </w:trPr>
+        <w:tc>
+          <w:tcPr>
+            <w:tcW w:w="2250" w:type="dxa"/>
+          </w:tcPr>
+          <w:p>
+            <w:pPr>
+              <w:spacing w:after="0" w:line="240" w:lineRule="auto"/>
+              <w:ind w:right="-154"/>
+              <w:rPr>
+                <w:rFonts w:ascii="Mangal" w:eastAsia="Calibri" w:hAnsi="Mangal"/>
+                <w:b/>
+                <w:bCs/>
+              </w:rPr>
+            </w:pPr>
+          </w:p>
+        </w:tc>
+        <w:tc>
+          <w:tcPr>
+            <w:tcW w:w="2610" w:type="dxa"/>
+          </w:tcPr>
+          <w:p>
+            <w:pPr>
+              <w:spacing w:after="0" w:line="240" w:lineRule="auto"/>
+              <w:ind w:right="-154"/>
+              <w:rPr>
+                <w:rFonts w:ascii="Mangal" w:eastAsia="Calibri" w:hAnsi="Mangal"/>
+                <w:b/>
+                <w:bCs/>
+              </w:rPr>
+            </w:pPr>
+          </w:p>
+        </w:tc>
+        <w:tc>
+          <w:tcPr>
+            <w:tcW w:w="1890" w:type="dxa"/>
+          </w:tcPr>
+          <w:p>
+            <w:pPr>
+              <w:spacing w:after="0" w:line="240" w:lineRule="auto"/>
+              <w:ind w:right="-154"/>
+              <w:jc w:val="center"/>
+            </w:pPr>
+            <w:r>
+              <w:rPr>
+                <w:rFonts w:eastAsia="Arial" w:cs="Arial"/>
+                <w:b/>
+                <w:bCs/>
+              </w:rPr>
+              <w:t>TOTAL OF (B)</w:t>
+            </w:r>
+          </w:p>
+        </w:tc>
+        <w:tc>
+          <w:tcPr>
+            <w:tcW w:w="2520" w:type="dxa"/>
+          </w:tcPr>
+          <w:p>
+            <w:pPr>
+              <w:spacing w:after="0" w:line="240" w:lineRule="auto"/>
+              <w:ind w:right="-154"/>
+              <w:jc w:val="center"/>
+            </w:pPr>
+            <w:r>
+              <w:rPr>
+                <w:rFonts w:eastAsia="Arial" w:cstheme="minorBidi"/>
+                <w:b/>
+                <w:bCs/>
+                <w:szCs w:val="22"/>
+                <w:lang w:eastAsia="en-IN"/>
+              </w:rPr>
+              <w:t>{{</w:t>
+            </w:r>
+            <w:proofErr w:type="spellStart"/>
+            <w:r>
+              <w:rPr>
+                <w:rFonts w:eastAsia="Arial" w:cstheme="minorBidi"/>
+                <w:b/>
+                <w:bCs/>
+                <w:szCs w:val="22"/>
+                <w:lang w:eastAsia="en-IN"/>
+              </w:rPr>
+              <w:t>medicine_charges</w:t>
+            </w:r>
+            <w:proofErr w:type="spellEnd"/>
+            <w:r>
+              <w:rPr>
+                <w:rFonts w:eastAsia="Arial" w:cstheme="minorBidi"/>
+                <w:b/>
+                <w:bCs/>
+                <w:szCs w:val="22"/>
+                <w:lang w:eastAsia="en-IN"/>
+              </w:rPr>
+              <w:t>}}</w:t>
+            </w:r>
+          </w:p>
+        </w:tc>
+      </w:tr>
+      <w:tr>
+        <w:trPr>
+          <w:trHeight w:val="576"/>
+        </w:trPr>
+        <w:tc>
+          <w:tcPr>
+            <w:tcW w:w="2250" w:type="dxa"/>
+          </w:tcPr>
+          <w:p>
+            <w:pPr>
+              <w:spacing w:after="0" w:line="240" w:lineRule="auto"/>
+              <w:ind w:right="-154"/>
+              <w:rPr>
+                <w:rFonts w:ascii="Mangal" w:eastAsia="Calibri" w:hAnsi="Mangal"/>
+                <w:b/>
+                <w:bCs/>
+              </w:rPr>
+            </w:pPr>
+          </w:p>
+        </w:tc>
+        <w:tc>
+          <w:tcPr>
+            <w:tcW w:w="2610" w:type="dxa"/>
+          </w:tcPr>
+          <w:p>
+            <w:pPr>
+              <w:spacing w:after="0" w:line="240" w:lineRule="auto"/>
+              <w:ind w:right="-154"/>
+              <w:rPr>
+                <w:rFonts w:ascii="Mangal" w:eastAsia="Calibri" w:hAnsi="Mangal"/>
+                <w:b/>
+                <w:bCs/>
+              </w:rPr>
+            </w:pPr>
+          </w:p>
+        </w:tc>
+        <w:tc>
+          <w:tcPr>
+            <w:tcW w:w="1890" w:type="dxa"/>
+          </w:tcPr>
+          <w:p>
+            <w:pPr>
+              <w:spacing w:after="0" w:line="240" w:lineRule="auto"/>
+              <w:ind w:right="-154"/>
+              <w:jc w:val="center"/>
+            </w:pPr>
+            <w:r>
+              <w:rPr>
+                <w:rFonts w:eastAsia="Arial" w:cs="Arial"/>
+                <w:b/>
+                <w:bCs/>
+              </w:rPr>
+              <w:t>TOTAL (A+B)</w:t>
+            </w:r>
+          </w:p>
+        </w:tc>
+        <w:tc>
+          <w:tcPr>
+            <w:tcW w:w="2520" w:type="dxa"/>
+          </w:tcPr>
+          <w:p>
+            <w:pPr>
+              <w:spacing w:after="0" w:line="240" w:lineRule="auto"/>
+              <w:ind w:right="-154"/>
+              <w:jc w:val="center"/>
+            </w:pPr>
+            <w:r>
+              <w:rPr>
+                <w:rFonts w:eastAsia="Arial" w:cs="Arial"/>
+                <w:b/>
+                <w:bCs/>
+                <w:szCs w:val="22"/>
+                <w:lang w:eastAsia="en-IN"/>
+              </w:rPr>
+              <w:t>{{</w:t>
+            </w:r>
+            <w:proofErr w:type="spellStart"/>
+            <w:r>
+              <w:rPr>
+                <w:rFonts w:eastAsia="Arial" w:cs="Arial"/>
+                <w:b/>
+                <w:bCs/>
+                <w:szCs w:val="22"/>
+                <w:lang w:eastAsia="en-IN"/>
+              </w:rPr>
+              <w:t>grand_total_claim</w:t>
+            </w:r>
+            <w:proofErr w:type="spellEnd"/>
+            <w:r>
+              <w:rPr>
+                <w:rFonts w:eastAsia="Arial" w:cs="Arial"/>
+                <w:b/>
+                <w:bCs/>
+                <w:szCs w:val="22"/>
+                <w:lang w:eastAsia="en-IN"/>
+              </w:rPr>
+              <w:t>}}</w:t>
+            </w:r>
+          </w:p>
+        </w:tc>
+      </w:tr>
+    </w:tbl>
+    <w:p>
+      <w:pPr>
+        <w:spacing w:after="0" w:line="240" w:lineRule="auto"/>
+        <w:ind w:right="-154"/>
+        <w:rPr>
+          <w:b/>
+          <w:bCs/>
+        </w:rPr>
+      </w:pPr>
+    </w:p>
+    <w:p>
+      <w:pPr>
+        <w:spacing w:after="0" w:line="240" w:lineRule="auto"/>
+        <w:ind w:left="270" w:right="-154"/>
+        <w:rPr>
+          <w:rFonts w:ascii="Times New Roman" w:eastAsia="Times New Roman" w:hAnsi="Times New Roman" w:cs="Times New Roman"/>
+          <w:b/>
+          <w:bCs/>
+          <w:sz w:val="24"/>
+          <w:szCs w:val="24"/>
+          <w:lang w:eastAsia="en-IN"/>
+        </w:rPr>
+      </w:pPr>
+      <w:r>
+        <w:rPr>
+          <w:rFonts w:eastAsia="Arial" w:cs="Arial"/>
+          <w:b/>
+          <w:bCs/>
+          <w:sz w:val="24"/>
+          <w:szCs w:val="24"/>
+          <w:lang w:eastAsia="en-IN"/>
+        </w:rPr>
+        <w:t xml:space="preserve">Place: </w:t>
+      </w:r>
+    </w:p>
+    <w:p>
+      <w:pPr>
+        <w:spacing w:after="0" w:line="240" w:lineRule="auto"/>
+        <w:ind w:left="270" w:right="-154"/>
+        <w:rPr>
+          <w:rFonts w:ascii="Times New Roman" w:eastAsia="Times New Roman" w:hAnsi="Times New Roman" w:cs="Times New Roman"/>
+          <w:b/>
+          <w:bCs/>
+          <w:sz w:val="24"/>
+          <w:szCs w:val="24"/>
+          <w:lang w:eastAsia="en-IN"/>
+        </w:rPr>
+      </w:pPr>
+      <w:r>
+        <w:rPr>
+          <w:rFonts w:eastAsia="Arial" w:cs="Arial"/>
+          <w:b/>
+          <w:bCs/>
+          <w:sz w:val="24"/>
+          <w:szCs w:val="24"/>
+          <w:lang w:eastAsia="en-IN"/>
+        </w:rPr>
+        <w:t>Date:</w:t>
+      </w:r>
+      <w:r>
+        <w:rPr>
+          <w:rFonts w:eastAsia="Arial" w:cs="Arial"/>
+          <w:sz w:val="24"/>
+          <w:szCs w:val="24"/>
+          <w:lang w:eastAsia="en-IN"/>
+        </w:rPr>
+        <w:t xml:space="preserve"> </w:t>
+      </w:r>
+      <w:r>
+        <w:rPr>
+          <w:rFonts w:eastAsia="Arial" w:cs="Arial"/>
+          <w:sz w:val="24"/>
+          <w:szCs w:val="24"/>
+          <w:lang w:eastAsia="en-IN"/>
+        </w:rPr>
+        <w:tab/>
+      </w:r>
+      <w:r>
+        <w:rPr>
+          <w:rFonts w:eastAsia="Arial" w:cs="Arial"/>
+          <w:sz w:val="24"/>
+          <w:szCs w:val="24"/>
+          <w:lang w:eastAsia="en-IN"/>
+        </w:rPr>
+        <w:tab/>
+      </w:r>
+      <w:r>
+        <w:rPr>
+          <w:rFonts w:eastAsia="Arial" w:cs="Arial"/>
+          <w:sz w:val="24"/>
+          <w:szCs w:val="24"/>
+          <w:lang w:eastAsia="en-IN"/>
+        </w:rPr>
+        <w:tab/>
+      </w:r>
+      <w:r>
+        <w:rPr>
+          <w:rFonts w:eastAsia="Arial" w:cs="Arial"/>
+          <w:sz w:val="24"/>
+          <w:szCs w:val="24"/>
+          <w:lang w:eastAsia="en-IN"/>
+        </w:rPr>
+        <w:tab/>
+      </w:r>
+      <w:r>
+        <w:rPr>
+          <w:rFonts w:eastAsia="Arial" w:cs="Arial"/>
+          <w:sz w:val="24"/>
+          <w:szCs w:val="24"/>
+          <w:lang w:eastAsia="en-IN"/>
+        </w:rPr>
+        <w:tab/>
+      </w:r>
+      <w:r>
+        <w:rPr>
+          <w:rFonts w:eastAsia="Arial" w:cs="Arial"/>
+          <w:sz w:val="24"/>
+          <w:szCs w:val="24"/>
+          <w:lang w:eastAsia="en-IN"/>
+        </w:rPr>
+        <w:tab/>
+        <w:t xml:space="preserve">   </w:t>
+      </w:r>
+      <w:r>
+        <w:rPr>
+          <w:rFonts w:eastAsia="Arial" w:cs="Arial"/>
+          <w:sz w:val="24"/>
+          <w:szCs w:val="24"/>
+          <w:lang w:eastAsia="en-IN"/>
+        </w:rPr>
+        <w:tab/>
+      </w:r>
+      <w:r>
+        <w:rPr>
+          <w:rFonts w:eastAsia="Arial" w:cs="Arial"/>
+          <w:sz w:val="24"/>
+          <w:szCs w:val="24"/>
+          <w:lang w:eastAsia="en-IN"/>
+        </w:rPr>
+        <w:tab/>
+      </w:r>
+      <w:r>
+        <w:rPr>
+          <w:rFonts w:eastAsia="Arial" w:cs="Arial"/>
+          <w:b/>
+          <w:bCs/>
+          <w:sz w:val="24"/>
+          <w:szCs w:val="24"/>
+          <w:lang w:eastAsia="en-IN"/>
+        </w:rPr>
+        <w:t xml:space="preserve">Signature of Medical Officer </w:t>
+      </w:r>
+    </w:p>
+    <w:p>
+      <w:pPr>
+        <w:spacing w:after="0" w:line="240" w:lineRule="auto"/>
+        <w:ind w:right="-154"/>
+        <w:jc w:val="center"/>
+      </w:pPr>
+      <w:r>
+        <w:rPr>
+          <w:rFonts w:eastAsia="Arial" w:cs="Arial"/>
+          <w:b/>
+          <w:bCs/>
+          <w:sz w:val="24"/>
+          <w:szCs w:val="24"/>
+          <w:lang w:eastAsia="en-IN"/>
+        </w:rPr>
+        <w:tab/>
+      </w:r>
+      <w:r>
+        <w:rPr>
+          <w:rFonts w:eastAsia="Arial" w:cs="Arial"/>
+          <w:b/>
+          <w:bCs/>
+          <w:sz w:val="24"/>
+          <w:szCs w:val="24"/>
+          <w:lang w:eastAsia="en-IN"/>
+        </w:rPr>
+        <w:tab/>
+      </w:r>
+      <w:r>
+        <w:rPr>
+          <w:rFonts w:eastAsia="Arial" w:cs="Arial"/>
+          <w:b/>
+          <w:bCs/>
+          <w:sz w:val="24"/>
+          <w:szCs w:val="24"/>
+          <w:lang w:eastAsia="en-IN"/>
+        </w:rPr>
+        <w:tab/>
+      </w:r>
+      <w:r>
+        <w:rPr>
+          <w:rFonts w:eastAsia="Arial" w:cs="Arial"/>
+          <w:b/>
+          <w:bCs/>
+          <w:sz w:val="24"/>
+          <w:szCs w:val="24"/>
+          <w:lang w:eastAsia="en-IN"/>
+        </w:rPr>
+        <w:tab/>
+      </w:r>
+      <w:r>
+        <w:rPr>
+          <w:rFonts w:eastAsia="Arial" w:cs="Arial"/>
+          <w:b/>
+          <w:bCs/>
+          <w:sz w:val="24"/>
+          <w:szCs w:val="24"/>
+          <w:lang w:eastAsia="en-IN"/>
+        </w:rPr>
+        <w:tab/>
+      </w:r>
+      <w:r>
+        <w:rPr>
+          <w:rFonts w:eastAsia="Arial" w:cs="Arial"/>
+          <w:b/>
+          <w:bCs/>
+          <w:sz w:val="24"/>
+          <w:szCs w:val="24"/>
+          <w:lang w:eastAsia="en-IN"/>
+        </w:rPr>
+        <w:tab/>
+      </w:r>
+      <w:r>
+        <w:rPr>
+          <w:rFonts w:eastAsia="Arial" w:cs="Arial"/>
+          <w:b/>
+          <w:bCs/>
+          <w:sz w:val="24"/>
+          <w:szCs w:val="24"/>
+          <w:lang w:eastAsia="en-IN"/>
+        </w:rPr>
+        <w:tab/>
+        <w:t xml:space="preserve">     Hospital Stamp </w:t>
+      </w:r>
+    </w:p>
+    <w:p>
+      <w:pPr>
+        <w:spacing w:after="0" w:line="240" w:lineRule="auto"/>
+        <w:rPr>
+          <w:rFonts w:ascii="Mangal" w:eastAsia="Times New Roman" w:hAnsi="Mangal" w:cs="Mangal"/>
+          <w:b/>
+          <w:bCs/>
+          <w:szCs w:val="22"/>
+          <w:lang w:eastAsia="en-IN"/>
+        </w:rPr>
+      </w:pPr>
+      <w:r>
+        <w:rPr>
+          <w:rFonts w:ascii="Mangal" w:eastAsia="Times New Roman" w:hAnsi="Mangal" w:cs="Mangal"/>
+          <w:b/>
+          <w:bCs/>
+          <w:szCs w:val="22"/>
+          <w:lang w:eastAsia="en-IN"/>
+        </w:rPr>
+        <w:br w:type="page"/>
+      </w:r>
+    </w:p>
+    <w:p>
+      <w:pPr>
+        <w:spacing w:after="0" w:line="240" w:lineRule="auto"/>
+        <w:ind w:right="-154"/>
+        <w:jc w:val="center"/>
+        <w:rPr>
+          <w:rFonts w:eastAsia="Arial" w:cs="Arial"/>
+          <w:b/>
+          <w:bCs/>
+          <w:sz w:val="28"/>
+          <w:szCs w:val="24"/>
+          <w:u w:val="single"/>
+        </w:rPr>
+      </w:pPr>
+      <w:r>
+        <w:rPr>
+          <w:rFonts w:eastAsia="Arial" w:cs="Arial"/>
+          <w:b/>
+          <w:bCs/>
+          <w:sz w:val="28"/>
+          <w:szCs w:val="24"/>
+          <w:u w:val="single"/>
+        </w:rPr>
+        <w:lastRenderedPageBreak/>
+        <w:t>PATHOLOGY</w:t>
+      </w:r>
+      <w:r>
+        <w:rPr>
+          <w:rFonts w:eastAsia="Arial" w:cs="Arial" w:hint="cs"/>
+          <w:b/>
+          <w:bCs/>
+          <w:sz w:val="28"/>
+          <w:szCs w:val="24"/>
+          <w:u w:val="single"/>
+          <w:cs/>
+        </w:rPr>
+        <w:t xml:space="preserve"> </w:t>
+      </w:r>
+      <w:r>
+        <w:rPr>
+          <w:rFonts w:eastAsia="Arial" w:cs="Arial" w:hint="cs"/>
+          <w:b/>
+          <w:bCs/>
+          <w:sz w:val="28"/>
+          <w:szCs w:val="24"/>
+          <w:u w:val="single"/>
+        </w:rPr>
+        <w:t>LIST</w:t>
+      </w:r>
+    </w:p>
+    <w:p>
+      <w:pPr>
+        <w:spacing w:after="0" w:line="240" w:lineRule="auto"/>
+        <w:ind w:right="-154"/>
+        <w:jc w:val="center"/>
+        <w:rPr>
+          <w:b/>
+          <w:bCs/>
+          <w:sz w:val="28"/>
+          <w:szCs w:val="24"/>
+          <w:u w:val="single"/>
+        </w:rPr>
+      </w:pPr>
+    </w:p>
+    <w:p>
+      <w:pPr>
+        <w:spacing w:after="0" w:line="240" w:lineRule="auto"/>
+        <w:ind w:left="180" w:right="-154"/>
+        <w:rPr>
+          <w:rFonts w:ascii="Times New Roman" w:eastAsia="Times New Roman" w:hAnsi="Times New Roman" w:cs="Times New Roman"/>
+          <w:sz w:val="24"/>
+          <w:szCs w:val="24"/>
+          <w:lang w:eastAsia="en-IN"/>
+        </w:rPr>
+      </w:pPr>
+      <w:r>
+        <w:rPr>
+          <w:rFonts w:eastAsia="Arial" w:cs="Arial"/>
+          <w:sz w:val="24"/>
+          <w:szCs w:val="24"/>
+          <w:lang w:eastAsia="en-IN"/>
+        </w:rPr>
+        <w:t xml:space="preserve">  Name of Patient</w:t>
+      </w:r>
+      <w:r>
+        <w:rPr>
+          <w:rFonts w:eastAsia="Arial" w:cs="Arial"/>
+          <w:sz w:val="24"/>
+          <w:szCs w:val="24"/>
+          <w:lang w:eastAsia="en-IN"/>
+        </w:rPr>
+        <w:tab/>
+      </w:r>
+      <w:r>
+        <w:rPr>
+          <w:rFonts w:eastAsia="Arial" w:cs="Arial"/>
+          <w:sz w:val="24"/>
+          <w:szCs w:val="24"/>
+          <w:lang w:eastAsia="en-IN"/>
+        </w:rPr>
+        <w:tab/>
+      </w:r>
+      <w:r>
+        <w:rPr>
+          <w:rFonts w:eastAsia="Arial" w:cs="Arial"/>
+          <w:sz w:val="24"/>
+          <w:szCs w:val="24"/>
+          <w:lang w:eastAsia="en-IN"/>
+        </w:rPr>
+        <w:tab/>
+        <w:t xml:space="preserve">:  </w:t>
+      </w:r>
+      <w:r>
+        <w:rPr>
+          <w:rFonts w:eastAsia="Arial" w:cs="Arial"/>
+          <w:b/>
+          <w:bCs/>
+          <w:sz w:val="24"/>
+          <w:szCs w:val="24"/>
+          <w:lang w:eastAsia="en-IN"/>
+        </w:rPr>
+        <w:t>{{</w:t>
+      </w:r>
+      <w:proofErr w:type="spellStart"/>
+      <w:r>
+        <w:rPr>
+          <w:rFonts w:eastAsia="Arial" w:cs="Arial"/>
+          <w:b/>
+          <w:bCs/>
+          <w:sz w:val="24"/>
+          <w:szCs w:val="24"/>
+          <w:lang w:eastAsia="en-IN"/>
+        </w:rPr>
+        <w:t>patient_name_english</w:t>
+      </w:r>
+      <w:proofErr w:type="spellEnd"/>
+      <w:r>
+        <w:rPr>
+          <w:rFonts w:eastAsia="Arial" w:cs="Arial"/>
+          <w:b/>
+          <w:bCs/>
+          <w:sz w:val="24"/>
+          <w:szCs w:val="24"/>
+          <w:lang w:eastAsia="en-IN"/>
+        </w:rPr>
+        <w:t>}}</w:t>
+      </w:r>
+    </w:p>
+    <w:p>
+      <w:pPr>
+        <w:spacing w:after="0" w:line="240" w:lineRule="auto"/>
+        <w:ind w:left="180" w:right="-154"/>
+      </w:pPr>
+      <w:r>
+        <w:rPr>
+          <w:rFonts w:eastAsia="Arial" w:cs="Arial"/>
+          <w:sz w:val="24"/>
+          <w:szCs w:val="24"/>
+          <w:lang w:eastAsia="en-IN"/>
+        </w:rPr>
+        <w:t xml:space="preserve">  Date of Admission</w:t>
+      </w:r>
+      <w:r>
+        <w:rPr>
+          <w:rFonts w:eastAsia="Arial" w:cs="Arial"/>
+          <w:sz w:val="24"/>
+          <w:szCs w:val="24"/>
+          <w:lang w:eastAsia="en-IN"/>
+        </w:rPr>
+        <w:tab/>
+      </w:r>
+      <w:r>
+        <w:rPr>
+          <w:rFonts w:eastAsia="Arial" w:cs="Arial"/>
+          <w:sz w:val="24"/>
+          <w:szCs w:val="24"/>
+          <w:lang w:eastAsia="en-IN"/>
+        </w:rPr>
+        <w:tab/>
+        <w:t xml:space="preserve">:  </w:t>
+      </w:r>
+      <w:r>
+        <w:rPr>
+          <w:rFonts w:eastAsia="Arial" w:cs="Arial"/>
+          <w:b/>
+          <w:bCs/>
+          <w:szCs w:val="22"/>
+          <w:lang w:eastAsia="en-IN"/>
+        </w:rPr>
+        <w:t>{{</w:t>
+      </w:r>
+      <w:proofErr w:type="spellStart"/>
+      <w:r>
+        <w:rPr>
+          <w:rFonts w:eastAsia="Arial" w:cs="Arial"/>
+          <w:b/>
+          <w:bCs/>
+          <w:szCs w:val="22"/>
+          <w:lang w:eastAsia="en-IN"/>
+        </w:rPr>
+        <w:t>admit_date_from</w:t>
+      </w:r>
+      <w:proofErr w:type="spellEnd"/>
+      <w:r>
+        <w:rPr>
+          <w:rFonts w:eastAsia="Arial" w:cs="Arial"/>
+          <w:b/>
+          <w:bCs/>
+          <w:szCs w:val="22"/>
+          <w:lang w:eastAsia="en-IN"/>
+        </w:rPr>
+        <w:t xml:space="preserve">}} </w:t>
+      </w:r>
+    </w:p>
+    <w:p>
+      <w:pPr>
+        <w:spacing w:after="0" w:line="240" w:lineRule="auto"/>
+        <w:ind w:left="180" w:right="-154"/>
+        <w:rPr>
+          <w:rFonts w:eastAsia="Times New Roman" w:cs="Arial"/>
+          <w:b/>
+          <w:bCs/>
+          <w:szCs w:val="22"/>
+          <w:lang w:eastAsia="en-IN"/>
+        </w:rPr>
+      </w:pPr>
+      <w:r>
+        <w:rPr>
+          <w:rFonts w:eastAsia="Arial" w:cs="Arial"/>
+          <w:sz w:val="24"/>
+          <w:szCs w:val="24"/>
+          <w:lang w:eastAsia="en-IN"/>
+        </w:rPr>
+        <w:t xml:space="preserve">  Date of Discharge</w:t>
+      </w:r>
+      <w:r>
+        <w:rPr>
+          <w:rFonts w:eastAsia="Arial" w:cs="Arial"/>
+          <w:sz w:val="24"/>
+          <w:szCs w:val="24"/>
+          <w:lang w:eastAsia="en-IN"/>
+        </w:rPr>
+        <w:tab/>
+      </w:r>
+      <w:r>
+        <w:rPr>
+          <w:rFonts w:eastAsia="Arial" w:cs="Arial"/>
+          <w:sz w:val="24"/>
+          <w:szCs w:val="24"/>
+          <w:lang w:eastAsia="en-IN"/>
+        </w:rPr>
+        <w:tab/>
+        <w:t xml:space="preserve">:  </w:t>
+      </w:r>
+      <w:r>
+        <w:rPr>
+          <w:rFonts w:eastAsia="Arial" w:cs="Arial"/>
+          <w:b/>
+          <w:bCs/>
+          <w:szCs w:val="22"/>
+          <w:lang w:eastAsia="en-IN"/>
+        </w:rPr>
+        <w:t>{{</w:t>
+      </w:r>
+      <w:proofErr w:type="spellStart"/>
+      <w:r>
+        <w:rPr>
+          <w:rFonts w:eastAsia="Arial" w:cs="Arial"/>
+          <w:b/>
+          <w:bCs/>
+          <w:szCs w:val="22"/>
+          <w:lang w:eastAsia="en-IN"/>
+        </w:rPr>
+        <w:t>admit_date_to</w:t>
+      </w:r>
+      <w:proofErr w:type="spellEnd"/>
+      <w:r>
+        <w:rPr>
+          <w:rFonts w:eastAsia="Arial" w:cs="Arial"/>
+          <w:b/>
+          <w:bCs/>
+          <w:szCs w:val="22"/>
+          <w:lang w:eastAsia="en-IN"/>
+        </w:rPr>
+        <w:t>}}</w:t>
+      </w:r>
+    </w:p>
+    <w:p>
+      <w:pPr>
+        <w:spacing w:after="0" w:line="240" w:lineRule="auto"/>
+        <w:ind w:right="-154"/>
+        <w:rPr>
+          <w:b/>
+          <w:bCs/>
+          <w:sz w:val="28"/>
+          <w:szCs w:val="24"/>
+          <w:u w:val="single"/>
+        </w:rPr>
+      </w:pPr>
+    </w:p>
+    <w:tbl>
+      <w:tblPr>
+        <w:tblStyle w:val="TableGrid"/>
+        <w:tblW w:w="9540" w:type="dxa"/>
+        <w:tblInd w:w="378" w:type="dxa"/>
+        <w:tblLayout w:type="fixed"/>
+        <w:tblLook w:val="04A0" w:firstRow="1" w:lastRow="0" w:firstColumn="1" w:lastColumn="0" w:noHBand="0" w:noVBand="1"/>
+      </w:tblPr>
+      <w:tblGrid>
+        <w:gridCol w:w="1080"/>
+        <w:gridCol w:w="3960"/>
+        <w:gridCol w:w="2070"/>
+        <w:gridCol w:w="2430"/>
+      </w:tblGrid>
+      <w:tr>
+        <w:trPr>
+          <w:trHeight w:val="576"/>
+        </w:trPr>
+        <w:tc>
+          <w:tcPr>
+            <w:tcW w:w="1080" w:type="dxa"/>
+          </w:tcPr>
+          <w:p>
+            <w:pPr>
+              <w:spacing w:after="0" w:line="240" w:lineRule="auto"/>
+              <w:ind w:right="-154"/>
+              <w:jc w:val="center"/>
+              <w:rPr>
+                <w:rFonts w:ascii="Mangal" w:eastAsia="Calibri" w:hAnsi="Mangal"/>
+                <w:lang w:val="en-US"/>
+              </w:rPr>
+            </w:pPr>
+            <w:r>
+              <w:rPr>
+                <w:rFonts w:eastAsia="Arial" w:cs="Arial"/>
+                <w:b/>
+                <w:bCs/>
+              </w:rPr>
+              <w:t>SR. NO</w:t>
+            </w:r>
+          </w:p>
+        </w:tc>
+        <w:tc>
+          <w:tcPr>
+            <w:tcW w:w="3960" w:type="dxa"/>
+          </w:tcPr>
+          <w:p>
+            <w:pPr>
+              <w:spacing w:after="0" w:line="240" w:lineRule="auto"/>
+              <w:ind w:right="-154"/>
+              <w:jc w:val="center"/>
+              <w:rPr>
+                <w:rFonts w:ascii="Mangal" w:eastAsia="Calibri" w:hAnsi="Mangal"/>
+              </w:rPr>
+            </w:pPr>
+            <w:r>
+              <w:rPr>
+                <w:rFonts w:eastAsia="Arial" w:cs="Arial"/>
+                <w:b/>
+                <w:bCs/>
+              </w:rPr>
+              <w:t>PATHOLOGY RECEIPT NUMBER</w:t>
+            </w:r>
+          </w:p>
+        </w:tc>
+        <w:tc>
+          <w:tcPr>
+            <w:tcW w:w="2070" w:type="dxa"/>
+          </w:tcPr>
+          <w:p>
+            <w:pPr>
+              <w:spacing w:after="0" w:line="240" w:lineRule="auto"/>
+              <w:ind w:right="-154"/>
+              <w:jc w:val="center"/>
+              <w:rPr>
+                <w:rFonts w:ascii="Mangal" w:eastAsia="Calibri" w:hAnsi="Mangal"/>
+              </w:rPr>
+            </w:pPr>
+            <w:r>
+              <w:rPr>
+                <w:rFonts w:eastAsia="Arial" w:cs="Arial"/>
+                <w:b/>
+                <w:bCs/>
+              </w:rPr>
+              <w:t>DATE</w:t>
+            </w:r>
+          </w:p>
+        </w:tc>
+        <w:tc>
+          <w:tcPr>
+            <w:tcW w:w="2430" w:type="dxa"/>
+          </w:tcPr>
+          <w:p>
+            <w:pPr>
+              <w:spacing w:after="0" w:line="240" w:lineRule="auto"/>
+              <w:ind w:right="-154"/>
+              <w:jc w:val="center"/>
+              <w:rPr>
+                <w:rFonts w:ascii="Mangal" w:eastAsia="Calibri" w:hAnsi="Mangal"/>
+              </w:rPr>
+            </w:pPr>
+            <w:r>
+              <w:rPr>
+                <w:rFonts w:eastAsia="Arial" w:cs="Arial"/>
+                <w:b/>
+                <w:bCs/>
+              </w:rPr>
+              <w:t>AMOUNT</w:t>
+            </w:r>
+          </w:p>
+        </w:tc>
+      </w:tr>
+      <w:tr>
+        <w:trPr>
+          <w:trHeight w:hRule="exact" w:val="20"/>
+        </w:trPr>
+        <w:tc>
+          <w:tcPr>
+            <w:tcW w:w="1080" w:type="dxa"/>
+          </w:tcPr>
+          <w:p>
+            <w:pPr>
+              <w:spacing w:after="0" w:line="240" w:lineRule="auto"/>
+              <w:ind w:right="-154"/>
+              <w:rPr>
+                <w:rFonts w:ascii="Mangal" w:eastAsia="Calibri" w:hAnsi="Mangal"/>
+                <w:b/>
+                <w:bCs/>
+                <w:color w:val="FFFFFF" w:themeColor="background1"/>
+                <w:sz w:val="4"/>
+                <w:szCs w:val="4"/>
+              </w:rPr>
+            </w:pPr>
+            <w:r>
+              <w:rPr>
+                <w:rFonts w:eastAsia="Arial" w:cs="Arial"/>
+                <w:color w:val="FFFFFF" w:themeColor="background1"/>
+                <w:sz w:val="4"/>
+                <w:szCs w:val="4"/>
+              </w:rPr>
+              <w:t xml:space="preserve">{% for receipt in </w:t>
+            </w:r>
+            <w:proofErr w:type="spellStart"/>
+            <w:r>
+              <w:rPr>
+                <w:rFonts w:eastAsia="Arial" w:cs="Arial"/>
+                <w:color w:val="FFFFFF" w:themeColor="background1"/>
+                <w:sz w:val="4"/>
+                <w:szCs w:val="4"/>
+              </w:rPr>
+              <w:t>medicine_receipts</w:t>
+            </w:r>
+            <w:proofErr w:type="spellEnd"/>
+            <w:r>
+              <w:rPr>
+                <w:rFonts w:eastAsia="Arial" w:cs="Arial"/>
+                <w:color w:val="FFFFFF" w:themeColor="background1"/>
+                <w:sz w:val="4"/>
+                <w:szCs w:val="4"/>
+              </w:rPr>
+              <w:t xml:space="preserve"> %}</w:t>
+            </w:r>
+          </w:p>
+        </w:tc>
+        <w:tc>
+          <w:tcPr>
+            <w:tcW w:w="3960" w:type="dxa"/>
+          </w:tcPr>
+          <w:p>
+            <w:pPr>
+              <w:spacing w:after="0" w:line="240" w:lineRule="auto"/>
+              <w:ind w:right="-154"/>
+              <w:rPr>
+                <w:rFonts w:ascii="Mangal" w:eastAsia="Calibri" w:hAnsi="Mangal"/>
+                <w:b/>
+                <w:bCs/>
+              </w:rPr>
+            </w:pPr>
+          </w:p>
+        </w:tc>
+        <w:tc>
+          <w:tcPr>
+            <w:tcW w:w="2070" w:type="dxa"/>
+          </w:tcPr>
+          <w:p>
+            <w:pPr>
+              <w:spacing w:after="0" w:line="240" w:lineRule="auto"/>
+              <w:ind w:right="-154"/>
+              <w:rPr>
+                <w:rFonts w:ascii="Mangal" w:eastAsia="Calibri" w:hAnsi="Mangal"/>
+                <w:b/>
+                <w:bCs/>
+              </w:rPr>
+            </w:pPr>
+          </w:p>
+        </w:tc>
+        <w:tc>
+          <w:tcPr>
+            <w:tcW w:w="2430" w:type="dxa"/>
+          </w:tcPr>
+          <w:p>
+            <w:pPr>
+              <w:spacing w:after="0" w:line="240" w:lineRule="auto"/>
+              <w:ind w:right="-154"/>
+              <w:rPr>
+                <w:rFonts w:ascii="Mangal" w:eastAsia="Calibri" w:hAnsi="Mangal"/>
+                <w:b/>
+                <w:bCs/>
+              </w:rPr>
+            </w:pPr>
+          </w:p>
+        </w:tc>
+      </w:tr>
+      <w:tr>
+        <w:trPr>
+          <w:trHeight w:val="576"/>
+        </w:trPr>
+        <w:tc>
+          <w:tcPr>
+            <w:tcW w:w="1080" w:type="dxa"/>
+          </w:tcPr>
+          <w:p>
+            <w:pPr>
+              <w:spacing w:after="0" w:line="240" w:lineRule="auto"/>
+              <w:ind w:right="-154"/>
+              <w:jc w:val="center"/>
+              <w:rPr>
+                <w:rFonts w:ascii="Mangal" w:eastAsia="Calibri" w:hAnsi="Mangal"/>
+                <w:szCs w:val="22"/>
+              </w:rPr>
+            </w:pPr>
+            <w:r>
+              <w:rPr>
+                <w:rFonts w:ascii="Courier" w:hAnsi="Courier"/>
+                <w:color w:val="3B3B3B"/>
+                <w:sz w:val="17"/>
+                <w:szCs w:val="17"/>
+              </w:rPr>
+              <w:t xml:space="preserve">{% </w:t>
+            </w:r>
+            <w:proofErr w:type="spellStart"/>
+            <w:r>
+              <w:rPr>
+                <w:rFonts w:ascii="Courier" w:hAnsi="Courier"/>
+                <w:color w:val="3B3B3B"/>
+                <w:sz w:val="17"/>
+                <w:szCs w:val="17"/>
+              </w:rPr>
+              <w:t>tr</w:t>
+            </w:r>
+            <w:proofErr w:type="spellEnd"/>
+            <w:r>
+              <w:rPr>
+                <w:rFonts w:ascii="Courier" w:hAnsi="Courier"/>
+                <w:color w:val="3B3B3B"/>
+                <w:sz w:val="17"/>
+                <w:szCs w:val="17"/>
+              </w:rPr>
+              <w:t xml:space="preserve"> for p in pathology %}</w:t>
+            </w:r>
+          </w:p>
+        </w:tc>
+        <w:tc>
+          <w:tcPr>
+            <w:tcW w:w="3960" w:type="dxa"/>
+          </w:tcPr>
+          <w:p>
+            <w:pPr>
+              <w:spacing w:after="0" w:line="240" w:lineRule="auto"/>
+              <w:ind w:right="-154"/>
+              <w:jc w:val="center"/>
+              <w:rPr>
+                <w:rFonts w:ascii="Mangal" w:eastAsia="Calibri" w:hAnsi="Mangal"/>
+                <w:szCs w:val="22"/>
+              </w:rPr>
+            </w:pPr>
+            <w:r>
+              <w:rPr>
+                <w:rFonts w:ascii="Courier" w:hAnsi="Courier"/>
+                <w:color w:val="3B3B3B"/>
+                <w:szCs w:val="22"/>
+              </w:rPr>
+              <w:t>{{</w:t>
+            </w:r>
+            <w:proofErr w:type="spellStart"/>
+            <w:r>
+              <w:rPr>
+                <w:rFonts w:ascii="Courier" w:hAnsi="Courier"/>
+                <w:color w:val="3B3B3B"/>
+                <w:szCs w:val="22"/>
+              </w:rPr>
+              <w:t>p.receipt_no</w:t>
+            </w:r>
+            <w:proofErr w:type="spellEnd"/>
+            <w:r>
+              <w:rPr>
+                <w:rFonts w:ascii="Courier" w:hAnsi="Courier"/>
+                <w:color w:val="3B3B3B"/>
+                <w:szCs w:val="22"/>
+              </w:rPr>
+              <w:t>}}</w:t>
+            </w:r>
+          </w:p>
+        </w:tc>
+        <w:tc>
+          <w:tcPr>
+            <w:tcW w:w="2070" w:type="dxa"/>
+          </w:tcPr>
+          <w:p>
+            <w:pPr>
+              <w:spacing w:after="0" w:line="240" w:lineRule="auto"/>
+              <w:ind w:right="-154"/>
+              <w:jc w:val="center"/>
+              <w:rPr>
+                <w:rFonts w:ascii="Mangal" w:eastAsia="Calibri" w:hAnsi="Mangal"/>
+                <w:szCs w:val="22"/>
+              </w:rPr>
+            </w:pPr>
+            <w:r>
+              <w:rPr>
+                <w:rFonts w:ascii="Courier" w:hAnsi="Courier"/>
+                <w:color w:val="3B3B3B"/>
+                <w:szCs w:val="22"/>
+              </w:rPr>
+              <w:t>{{</w:t>
+            </w:r>
+            <w:proofErr w:type="spellStart"/>
+            <w:r>
+              <w:rPr>
+                <w:rFonts w:ascii="Courier" w:hAnsi="Courier"/>
+                <w:color w:val="3B3B3B"/>
+                <w:szCs w:val="22"/>
+              </w:rPr>
+              <w:t>p.date</w:t>
+            </w:r>
+            <w:proofErr w:type="spellEnd"/>
+            <w:r>
+              <w:rPr>
+                <w:rFonts w:ascii="Courier" w:hAnsi="Courier"/>
+                <w:color w:val="3B3B3B"/>
+                <w:szCs w:val="22"/>
+              </w:rPr>
+              <w:t>}}</w:t>
+            </w:r>
+          </w:p>
+        </w:tc>
+        <w:tc>
+          <w:tcPr>
+            <w:tcW w:w="2430" w:type="dxa"/>
+          </w:tcPr>
+          <w:p>
+            <w:pPr>
+              <w:spacing w:after="0" w:line="240" w:lineRule="auto"/>
+              <w:ind w:right="-154"/>
+              <w:jc w:val="center"/>
+              <w:rPr>
+                <w:rFonts w:ascii="Mangal" w:eastAsia="Calibri" w:hAnsi="Mangal"/>
+                <w:szCs w:val="22"/>
+              </w:rPr>
+            </w:pPr>
+            <w:r>
+              <w:rPr>
+                <w:rFonts w:ascii="Courier" w:hAnsi="Courier"/>
+                <w:color w:val="3B3B3B"/>
+                <w:szCs w:val="22"/>
+              </w:rPr>
+              <w:t>{{</w:t>
+            </w:r>
+            <w:proofErr w:type="spellStart"/>
+            <w:r>
+              <w:rPr>
+                <w:rFonts w:ascii="Courier" w:hAnsi="Courier"/>
+                <w:color w:val="3B3B3B"/>
+                <w:szCs w:val="22"/>
+              </w:rPr>
+              <w:t>p.amount</w:t>
+            </w:r>
+            <w:proofErr w:type="spellEnd"/>
+            <w:r>
+              <w:rPr>
+                <w:rFonts w:ascii="Courier" w:hAnsi="Courier"/>
+                <w:color w:val="3B3B3B"/>
+                <w:szCs w:val="22"/>
+              </w:rPr>
+              <w:t>}}</w:t>
+            </w:r>
+          </w:p>
+        </w:tc>
+      </w:tr>
+      <w:tr>
+        <w:trPr>
+          <w:trHeight w:hRule="exact" w:val="20"/>
+        </w:trPr>
+        <w:tc>
+          <w:tcPr>
+            <w:tcW w:w="1080" w:type="dxa"/>
+          </w:tcPr>
+          <w:p>
+            <w:pPr>
+              <w:spacing w:after="0" w:line="240" w:lineRule="auto"/>
+              <w:ind w:right="-154"/>
+              <w:rPr>
+                <w:rFonts w:ascii="Mangal" w:eastAsia="Calibri" w:hAnsi="Mangal"/>
+                <w:b/>
+                <w:bCs/>
+                <w:color w:val="FFFFFF" w:themeColor="background1"/>
+                <w:sz w:val="4"/>
+                <w:szCs w:val="4"/>
+              </w:rPr>
+            </w:pPr>
+            <w:r>
+              <w:rPr>
+                <w:rFonts w:eastAsia="Arial" w:cs="Arial"/>
+                <w:b/>
+                <w:bCs/>
+                <w:color w:val="FFFFFF" w:themeColor="background1"/>
+                <w:sz w:val="4"/>
+                <w:szCs w:val="4"/>
+              </w:rPr>
+              <w:t xml:space="preserve">{% </w:t>
+            </w:r>
+            <w:proofErr w:type="spellStart"/>
+            <w:r>
+              <w:rPr>
+                <w:rFonts w:eastAsia="Arial" w:cs="Arial"/>
+                <w:b/>
+                <w:bCs/>
+                <w:color w:val="FFFFFF" w:themeColor="background1"/>
+                <w:sz w:val="4"/>
+                <w:szCs w:val="4"/>
+              </w:rPr>
+              <w:t>endfor</w:t>
+            </w:r>
+            <w:proofErr w:type="spellEnd"/>
+            <w:r>
+              <w:rPr>
+                <w:rFonts w:eastAsia="Arial" w:cs="Arial"/>
+                <w:b/>
+                <w:bCs/>
+                <w:color w:val="FFFFFF" w:themeColor="background1"/>
+                <w:sz w:val="4"/>
+                <w:szCs w:val="4"/>
+              </w:rPr>
+              <w:t xml:space="preserve"> %}</w:t>
+            </w:r>
+          </w:p>
+        </w:tc>
+        <w:tc>
+          <w:tcPr>
+            <w:tcW w:w="3960" w:type="dxa"/>
+          </w:tcPr>
+          <w:p>
+            <w:pPr>
+              <w:spacing w:after="0" w:line="240" w:lineRule="auto"/>
+              <w:ind w:right="-154"/>
+              <w:rPr>
+                <w:rFonts w:ascii="Mangal" w:eastAsia="Calibri" w:hAnsi="Mangal"/>
+                <w:b/>
+                <w:bCs/>
+              </w:rPr>
+            </w:pPr>
+          </w:p>
+        </w:tc>
+        <w:tc>
+          <w:tcPr>
+            <w:tcW w:w="2070" w:type="dxa"/>
+          </w:tcPr>
+          <w:p>
+            <w:pPr>
+              <w:spacing w:after="0" w:line="240" w:lineRule="auto"/>
+              <w:ind w:right="-154"/>
+              <w:rPr>
+                <w:rFonts w:ascii="Mangal" w:eastAsia="Calibri" w:hAnsi="Mangal"/>
+                <w:b/>
+                <w:bCs/>
+              </w:rPr>
+            </w:pPr>
+          </w:p>
+        </w:tc>
+        <w:tc>
+          <w:tcPr>
+            <w:tcW w:w="2430" w:type="dxa"/>
+          </w:tcPr>
+          <w:p>
+            <w:pPr>
+              <w:spacing w:after="0" w:line="240" w:lineRule="auto"/>
+              <w:ind w:right="-154"/>
+              <w:rPr>
+                <w:rFonts w:ascii="Mangal" w:eastAsia="Calibri" w:hAnsi="Mangal"/>
+                <w:b/>
+                <w:bCs/>
+              </w:rPr>
+            </w:pPr>
+          </w:p>
+        </w:tc>
+      </w:tr>
+      <w:tr>
+        <w:trPr>
+          <w:trHeight w:val="576"/>
+        </w:trPr>
+        <w:tc>
+          <w:tcPr>
+            <w:tcW w:w="1080" w:type="dxa"/>
+          </w:tcPr>
+          <w:p>
+            <w:pPr>
+              <w:spacing w:after="0" w:line="240" w:lineRule="auto"/>
+              <w:ind w:right="-154"/>
+              <w:rPr>
+                <w:rFonts w:ascii="Mangal" w:eastAsia="Calibri" w:hAnsi="Mangal"/>
+                <w:b/>
+                <w:bCs/>
+              </w:rPr>
+            </w:pPr>
+          </w:p>
+        </w:tc>
+        <w:tc>
+          <w:tcPr>
+            <w:tcW w:w="3960" w:type="dxa"/>
+          </w:tcPr>
+          <w:p>
+            <w:pPr>
+              <w:spacing w:after="0" w:line="240" w:lineRule="auto"/>
+              <w:ind w:right="-154"/>
+              <w:rPr>
+                <w:rFonts w:ascii="Mangal" w:eastAsia="Calibri" w:hAnsi="Mangal"/>
+                <w:b/>
+                <w:bCs/>
+              </w:rPr>
+            </w:pPr>
+          </w:p>
+        </w:tc>
+        <w:tc>
+          <w:tcPr>
+            <w:tcW w:w="2070" w:type="dxa"/>
+          </w:tcPr>
+          <w:p>
+            <w:pPr>
+              <w:spacing w:after="0" w:line="240" w:lineRule="auto"/>
+              <w:ind w:right="-154"/>
+              <w:rPr>
+                <w:rFonts w:ascii="Mangal" w:eastAsia="Calibri" w:hAnsi="Mangal"/>
+                <w:b/>
+                <w:bCs/>
+              </w:rPr>
+            </w:pPr>
+          </w:p>
+        </w:tc>
+        <w:tc>
+          <w:tcPr>
+            <w:tcW w:w="2430" w:type="dxa"/>
+          </w:tcPr>
+          <w:p>
+            <w:pPr>
+              <w:spacing w:after="0" w:line="240" w:lineRule="auto"/>
+              <w:ind w:right="-154"/>
+              <w:rPr>
+                <w:rFonts w:ascii="Mangal" w:eastAsia="Calibri" w:hAnsi="Mangal"/>
+                <w:b/>
+                <w:bCs/>
+              </w:rPr>
+            </w:pPr>
+          </w:p>
+        </w:tc>
+      </w:tr>
+      <w:tr>
+        <w:trPr>
+          <w:trHeight w:val="576"/>
+        </w:trPr>
+        <w:tc>
+          <w:tcPr>
+            <w:tcW w:w="1080" w:type="dxa"/>
+          </w:tcPr>
+          <w:p>
+            <w:pPr>
+              <w:spacing w:after="0" w:line="240" w:lineRule="auto"/>
+              <w:ind w:right="-154"/>
+              <w:rPr>
+                <w:rFonts w:ascii="Mangal" w:eastAsia="Calibri" w:hAnsi="Mangal"/>
+                <w:b/>
+                <w:bCs/>
+              </w:rPr>
+            </w:pPr>
+          </w:p>
+        </w:tc>
+        <w:tc>
+          <w:tcPr>
+            <w:tcW w:w="3960" w:type="dxa"/>
+          </w:tcPr>
+          <w:p>
+            <w:pPr>
+              <w:spacing w:after="0" w:line="240" w:lineRule="auto"/>
+              <w:ind w:right="-154"/>
+              <w:rPr>
+                <w:rFonts w:ascii="Mangal" w:eastAsia="Calibri" w:hAnsi="Mangal"/>
+                <w:b/>
+                <w:bCs/>
+              </w:rPr>
+            </w:pPr>
+          </w:p>
+        </w:tc>
+        <w:tc>
+          <w:tcPr>
+            <w:tcW w:w="2070" w:type="dxa"/>
+          </w:tcPr>
+          <w:p>
+            <w:pPr>
+              <w:spacing w:after="0" w:line="240" w:lineRule="auto"/>
+              <w:ind w:right="-154"/>
+              <w:rPr>
+                <w:rFonts w:ascii="Mangal" w:eastAsia="Calibri" w:hAnsi="Mangal"/>
+                <w:b/>
+                <w:bCs/>
+              </w:rPr>
+            </w:pPr>
+          </w:p>
+        </w:tc>
+        <w:tc>
+          <w:tcPr>
+            <w:tcW w:w="2430" w:type="dxa"/>
+          </w:tcPr>
+          <w:p>
+            <w:pPr>
+              <w:spacing w:after="0" w:line="240" w:lineRule="auto"/>
+              <w:ind w:right="-154"/>
+              <w:rPr>
+                <w:rFonts w:ascii="Mangal" w:eastAsia="Calibri" w:hAnsi="Mangal"/>
+                <w:b/>
+                <w:bCs/>
+              </w:rPr>
+            </w:pPr>
+          </w:p>
+        </w:tc>
+      </w:tr>
+      <w:tr>
+        <w:trPr>
+          <w:trHeight w:val="576"/>
+        </w:trPr>
+        <w:tc>
+          <w:tcPr>
+            <w:tcW w:w="1080" w:type="dxa"/>
+          </w:tcPr>
+          <w:p>
+            <w:pPr>
+              <w:spacing w:after="0" w:line="240" w:lineRule="auto"/>
+              <w:ind w:right="-154"/>
+              <w:rPr>
+                <w:rFonts w:ascii="Mangal" w:eastAsia="Calibri" w:hAnsi="Mangal"/>
+                <w:b/>
+                <w:bCs/>
+              </w:rPr>
+            </w:pPr>
+          </w:p>
+        </w:tc>
+        <w:tc>
+          <w:tcPr>
+            <w:tcW w:w="3960" w:type="dxa"/>
+          </w:tcPr>
+          <w:p>
+            <w:pPr>
+              <w:spacing w:after="0" w:line="240" w:lineRule="auto"/>
+              <w:ind w:right="-154"/>
+              <w:rPr>
+                <w:rFonts w:ascii="Mangal" w:eastAsia="Calibri" w:hAnsi="Mangal"/>
+                <w:b/>
+                <w:bCs/>
+              </w:rPr>
+            </w:pPr>
+          </w:p>
+        </w:tc>
+        <w:tc>
+          <w:tcPr>
+            <w:tcW w:w="2070" w:type="dxa"/>
+          </w:tcPr>
+          <w:p>
+            <w:pPr>
+              <w:spacing w:after="0" w:line="240" w:lineRule="auto"/>
+              <w:ind w:right="-154"/>
+              <w:rPr>
+                <w:rFonts w:ascii="Mangal" w:eastAsia="Calibri" w:hAnsi="Mangal"/>
+                <w:b/>
+                <w:bCs/>
+              </w:rPr>
+            </w:pPr>
+          </w:p>
+        </w:tc>
+        <w:tc>
+          <w:tcPr>
+            <w:tcW w:w="2430" w:type="dxa"/>
+          </w:tcPr>
+          <w:p>
+            <w:pPr>
+              <w:spacing w:after="0" w:line="240" w:lineRule="auto"/>
+              <w:ind w:right="-154"/>
+              <w:rPr>
+                <w:rFonts w:ascii="Mangal" w:eastAsia="Calibri" w:hAnsi="Mangal"/>
+                <w:b/>
+                <w:bCs/>
+              </w:rPr>
+            </w:pPr>
+          </w:p>
+        </w:tc>
+      </w:tr>
+      <w:tr>
+        <w:trPr>
+          <w:trHeight w:val="576"/>
+        </w:trPr>
+        <w:tc>
+          <w:tcPr>
+            <w:tcW w:w="1080" w:type="dxa"/>
+          </w:tcPr>
+          <w:p>
+            <w:pPr>
+              <w:spacing w:after="0" w:line="240" w:lineRule="auto"/>
+              <w:ind w:right="-154"/>
+              <w:rPr>
+                <w:rFonts w:ascii="Mangal" w:eastAsia="Calibri" w:hAnsi="Mangal"/>
+                <w:b/>
+                <w:bCs/>
+              </w:rPr>
+            </w:pPr>
+          </w:p>
+        </w:tc>
+        <w:tc>
+          <w:tcPr>
+            <w:tcW w:w="3960" w:type="dxa"/>
+          </w:tcPr>
+          <w:p>
+            <w:pPr>
+              <w:spacing w:after="0" w:line="240" w:lineRule="auto"/>
+              <w:ind w:right="-154"/>
+              <w:rPr>
+                <w:rFonts w:ascii="Mangal" w:eastAsia="Calibri" w:hAnsi="Mangal"/>
+                <w:b/>
+                <w:bCs/>
+              </w:rPr>
+            </w:pPr>
+          </w:p>
+        </w:tc>
+        <w:tc>
+          <w:tcPr>
+            <w:tcW w:w="2070" w:type="dxa"/>
+          </w:tcPr>
+          <w:p>
+            <w:pPr>
+              <w:spacing w:after="0" w:line="240" w:lineRule="auto"/>
+              <w:ind w:right="-154"/>
+              <w:rPr>
+                <w:rFonts w:ascii="Mangal" w:eastAsia="Calibri" w:hAnsi="Mangal"/>
+                <w:b/>
+                <w:bCs/>
+              </w:rPr>
+            </w:pPr>
+          </w:p>
+        </w:tc>
+        <w:tc>
+          <w:tcPr>
+            <w:tcW w:w="2430" w:type="dxa"/>
+          </w:tcPr>
+          <w:p>
+            <w:pPr>
+              <w:spacing w:after="0" w:line="240" w:lineRule="auto"/>
+              <w:ind w:right="-154"/>
+              <w:rPr>
+                <w:rFonts w:ascii="Mangal" w:eastAsia="Calibri" w:hAnsi="Mangal"/>
+                <w:b/>
+                <w:bCs/>
+              </w:rPr>
+            </w:pPr>
+          </w:p>
+        </w:tc>
+      </w:tr>
+      <w:tr>
+        <w:trPr>
+          <w:trHeight w:val="576"/>
+        </w:trPr>
+        <w:tc>
+          <w:tcPr>
+            <w:tcW w:w="1080" w:type="dxa"/>
+          </w:tcPr>
+          <w:p>
+            <w:pPr>
+              <w:spacing w:after="0" w:line="240" w:lineRule="auto"/>
+              <w:ind w:right="-154"/>
+              <w:rPr>
+                <w:rFonts w:ascii="Mangal" w:eastAsia="Calibri" w:hAnsi="Mangal"/>
+                <w:b/>
+                <w:bCs/>
+              </w:rPr>
+            </w:pPr>
+          </w:p>
+        </w:tc>
+        <w:tc>
+          <w:tcPr>
+            <w:tcW w:w="3960" w:type="dxa"/>
+          </w:tcPr>
+          <w:p>
+            <w:pPr>
+              <w:spacing w:after="0" w:line="240" w:lineRule="auto"/>
+              <w:ind w:right="-154"/>
+              <w:rPr>
+                <w:rFonts w:ascii="Mangal" w:eastAsia="Calibri" w:hAnsi="Mangal"/>
+                <w:b/>
+                <w:bCs/>
+              </w:rPr>
+            </w:pPr>
+          </w:p>
+        </w:tc>
+        <w:tc>
+          <w:tcPr>
+            <w:tcW w:w="2070" w:type="dxa"/>
+          </w:tcPr>
+          <w:p>
+            <w:pPr>
+              <w:spacing w:after="0" w:line="240" w:lineRule="auto"/>
+              <w:ind w:right="-154"/>
+              <w:rPr>
+                <w:rFonts w:ascii="Mangal" w:eastAsia="Calibri" w:hAnsi="Mangal"/>
+                <w:b/>
+                <w:bCs/>
+              </w:rPr>
+            </w:pPr>
+          </w:p>
+        </w:tc>
+        <w:tc>
+          <w:tcPr>
+            <w:tcW w:w="2430" w:type="dxa"/>
+          </w:tcPr>
+          <w:p>
+            <w:pPr>
+              <w:spacing w:after="0" w:line="240" w:lineRule="auto"/>
+              <w:ind w:right="-154"/>
+              <w:rPr>
+                <w:rFonts w:ascii="Mangal" w:eastAsia="Calibri" w:hAnsi="Mangal"/>
+                <w:b/>
+                <w:bCs/>
+              </w:rPr>
+            </w:pPr>
+          </w:p>
+        </w:tc>
+      </w:tr>
+      <w:tr>
+        <w:trPr>
+          <w:trHeight w:val="576"/>
+        </w:trPr>
+        <w:tc>
+          <w:tcPr>
+            <w:tcW w:w="1080" w:type="dxa"/>
+          </w:tcPr>
+          <w:p>
+            <w:pPr>
+              <w:spacing w:after="0" w:line="240" w:lineRule="auto"/>
+              <w:ind w:right="-154"/>
+              <w:rPr>
+                <w:rFonts w:ascii="Mangal" w:eastAsia="Calibri" w:hAnsi="Mangal"/>
+                <w:b/>
+                <w:bCs/>
+              </w:rPr>
+            </w:pPr>
+          </w:p>
+        </w:tc>
+        <w:tc>
+          <w:tcPr>
+            <w:tcW w:w="3960" w:type="dxa"/>
+          </w:tcPr>
+          <w:p>
+            <w:pPr>
+              <w:spacing w:after="0" w:line="240" w:lineRule="auto"/>
+              <w:ind w:right="-154"/>
+              <w:rPr>
+                <w:rFonts w:ascii="Mangal" w:eastAsia="Calibri" w:hAnsi="Mangal"/>
+                <w:b/>
+                <w:bCs/>
+              </w:rPr>
+            </w:pPr>
+          </w:p>
+        </w:tc>
+        <w:tc>
+          <w:tcPr>
+            <w:tcW w:w="2070" w:type="dxa"/>
+          </w:tcPr>
+          <w:p>
+            <w:pPr>
+              <w:spacing w:after="0" w:line="240" w:lineRule="auto"/>
+              <w:ind w:right="-154"/>
+              <w:rPr>
+                <w:rFonts w:ascii="Mangal" w:eastAsia="Calibri" w:hAnsi="Mangal"/>
+                <w:b/>
+                <w:bCs/>
+              </w:rPr>
+            </w:pPr>
+          </w:p>
+        </w:tc>
+        <w:tc>
+          <w:tcPr>
+            <w:tcW w:w="2430" w:type="dxa"/>
+          </w:tcPr>
+          <w:p>
+            <w:pPr>
+              <w:spacing w:after="0" w:line="240" w:lineRule="auto"/>
+              <w:ind w:right="-154"/>
+              <w:rPr>
+                <w:rFonts w:ascii="Mangal" w:eastAsia="Calibri" w:hAnsi="Mangal"/>
+                <w:b/>
+                <w:bCs/>
+              </w:rPr>
+            </w:pPr>
+          </w:p>
+        </w:tc>
+      </w:tr>
+      <w:tr>
+        <w:trPr>
+          <w:trHeight w:val="576"/>
+        </w:trPr>
+        <w:tc>
+          <w:tcPr>
+            <w:tcW w:w="1080" w:type="dxa"/>
+          </w:tcPr>
+          <w:p>
+            <w:pPr>
+              <w:spacing w:after="0" w:line="240" w:lineRule="auto"/>
+              <w:ind w:right="-154"/>
+              <w:rPr>
+                <w:rFonts w:ascii="Mangal" w:eastAsia="Calibri" w:hAnsi="Mangal"/>
+                <w:b/>
+                <w:bCs/>
+              </w:rPr>
+            </w:pPr>
+          </w:p>
+        </w:tc>
+        <w:tc>
+          <w:tcPr>
+            <w:tcW w:w="3960" w:type="dxa"/>
+          </w:tcPr>
+          <w:p>
+            <w:pPr>
+              <w:spacing w:after="0" w:line="240" w:lineRule="auto"/>
+              <w:ind w:right="-154"/>
+              <w:rPr>
+                <w:rFonts w:ascii="Mangal" w:eastAsia="Calibri" w:hAnsi="Mangal"/>
+                <w:b/>
+                <w:bCs/>
+              </w:rPr>
+            </w:pPr>
+          </w:p>
+        </w:tc>
+        <w:tc>
+          <w:tcPr>
+            <w:tcW w:w="2070" w:type="dxa"/>
+          </w:tcPr>
+          <w:p>
+            <w:pPr>
+              <w:spacing w:after="0" w:line="240" w:lineRule="auto"/>
+              <w:ind w:right="-154"/>
+              <w:rPr>
+                <w:rFonts w:ascii="Mangal" w:eastAsia="Calibri" w:hAnsi="Mangal"/>
+                <w:b/>
+                <w:bCs/>
+              </w:rPr>
+            </w:pPr>
+          </w:p>
+        </w:tc>
+        <w:tc>
+          <w:tcPr>
+            <w:tcW w:w="2430" w:type="dxa"/>
+          </w:tcPr>
+          <w:p>
+            <w:pPr>
+              <w:spacing w:after="0" w:line="240" w:lineRule="auto"/>
+              <w:ind w:right="-154"/>
+              <w:rPr>
+                <w:rFonts w:ascii="Mangal" w:eastAsia="Calibri" w:hAnsi="Mangal"/>
+                <w:b/>
+                <w:bCs/>
+              </w:rPr>
+            </w:pPr>
+          </w:p>
+        </w:tc>
+      </w:tr>
+      <w:tr>
+        <w:trPr>
+          <w:trHeight w:val="576"/>
+        </w:trPr>
+        <w:tc>
+          <w:tcPr>
+            <w:tcW w:w="1080" w:type="dxa"/>
+          </w:tcPr>
+          <w:p>
+            <w:pPr>
+              <w:spacing w:after="0" w:line="240" w:lineRule="auto"/>
+              <w:ind w:right="-154"/>
+              <w:rPr>
+                <w:rFonts w:ascii="Mangal" w:eastAsia="Calibri" w:hAnsi="Mangal"/>
+                <w:b/>
+                <w:bCs/>
+              </w:rPr>
+            </w:pPr>
+          </w:p>
+        </w:tc>
+        <w:tc>
+          <w:tcPr>
+            <w:tcW w:w="3960" w:type="dxa"/>
+          </w:tcPr>
+          <w:p>
+            <w:pPr>
+              <w:spacing w:after="0" w:line="240" w:lineRule="auto"/>
+              <w:ind w:right="-154"/>
+              <w:rPr>
+                <w:rFonts w:ascii="Mangal" w:eastAsia="Calibri" w:hAnsi="Mangal"/>
+                <w:b/>
+                <w:bCs/>
+              </w:rPr>
+            </w:pPr>
+          </w:p>
+        </w:tc>
+        <w:tc>
+          <w:tcPr>
+            <w:tcW w:w="2070" w:type="dxa"/>
+          </w:tcPr>
+          <w:p>
+            <w:pPr>
+              <w:spacing w:after="0" w:line="240" w:lineRule="auto"/>
+              <w:ind w:right="-154"/>
+              <w:rPr>
+                <w:rFonts w:ascii="Mangal" w:eastAsia="Calibri" w:hAnsi="Mangal"/>
+                <w:b/>
+                <w:bCs/>
+              </w:rPr>
+            </w:pPr>
+          </w:p>
+        </w:tc>
+        <w:tc>
+          <w:tcPr>
+            <w:tcW w:w="2430" w:type="dxa"/>
+          </w:tcPr>
+          <w:p>
+            <w:pPr>
+              <w:spacing w:after="0" w:line="240" w:lineRule="auto"/>
+              <w:ind w:right="-154"/>
+              <w:rPr>
+                <w:rFonts w:ascii="Mangal" w:eastAsia="Calibri" w:hAnsi="Mangal"/>
+                <w:b/>
+                <w:bCs/>
+              </w:rPr>
+            </w:pPr>
+          </w:p>
+        </w:tc>
+      </w:tr>
+      <w:tr>
+        <w:trPr>
+          <w:trHeight w:val="576"/>
+        </w:trPr>
+        <w:tc>
+          <w:tcPr>
+            <w:tcW w:w="1080" w:type="dxa"/>
+          </w:tcPr>
+          <w:p>
+            <w:pPr>
+              <w:spacing w:after="0" w:line="240" w:lineRule="auto"/>
+              <w:ind w:right="-154"/>
+              <w:rPr>
+                <w:rFonts w:ascii="Mangal" w:eastAsia="Calibri" w:hAnsi="Mangal"/>
+                <w:b/>
+                <w:bCs/>
+              </w:rPr>
+            </w:pPr>
+          </w:p>
+        </w:tc>
+        <w:tc>
+          <w:tcPr>
+            <w:tcW w:w="3960" w:type="dxa"/>
+          </w:tcPr>
+          <w:p>
+            <w:pPr>
+              <w:spacing w:after="0" w:line="240" w:lineRule="auto"/>
+              <w:ind w:right="-154"/>
+              <w:rPr>
+                <w:rFonts w:ascii="Mangal" w:eastAsia="Calibri" w:hAnsi="Mangal"/>
+                <w:b/>
+                <w:bCs/>
+              </w:rPr>
+            </w:pPr>
+          </w:p>
+        </w:tc>
+        <w:tc>
+          <w:tcPr>
+            <w:tcW w:w="2070" w:type="dxa"/>
+          </w:tcPr>
+          <w:p>
+            <w:pPr>
+              <w:spacing w:after="0" w:line="240" w:lineRule="auto"/>
+              <w:ind w:right="-154"/>
+              <w:rPr>
+                <w:rFonts w:ascii="Mangal" w:eastAsia="Calibri" w:hAnsi="Mangal"/>
+                <w:b/>
+                <w:bCs/>
+              </w:rPr>
+            </w:pPr>
+          </w:p>
+        </w:tc>
+        <w:tc>
+          <w:tcPr>
+            <w:tcW w:w="2430" w:type="dxa"/>
+          </w:tcPr>
+          <w:p>
+            <w:pPr>
+              <w:spacing w:after="0" w:line="240" w:lineRule="auto"/>
+              <w:ind w:right="-154"/>
+              <w:rPr>
+                <w:rFonts w:ascii="Mangal" w:eastAsia="Calibri" w:hAnsi="Mangal"/>
+                <w:b/>
+                <w:bCs/>
+              </w:rPr>
+            </w:pPr>
+          </w:p>
+        </w:tc>
+      </w:tr>
+      <w:tr>
+        <w:trPr>
+          <w:trHeight w:val="576"/>
+        </w:trPr>
+        <w:tc>
+          <w:tcPr>
+            <w:tcW w:w="1080" w:type="dxa"/>
+          </w:tcPr>
+          <w:p>
+            <w:pPr>
+              <w:spacing w:after="0" w:line="240" w:lineRule="auto"/>
+              <w:ind w:right="-154"/>
+              <w:rPr>
+                <w:rFonts w:ascii="Mangal" w:eastAsia="Calibri" w:hAnsi="Mangal"/>
+                <w:b/>
+                <w:bCs/>
+              </w:rPr>
+            </w:pPr>
+          </w:p>
+        </w:tc>
+        <w:tc>
+          <w:tcPr>
+            <w:tcW w:w="3960" w:type="dxa"/>
+          </w:tcPr>
+          <w:p>
+            <w:pPr>
+              <w:spacing w:after="0" w:line="240" w:lineRule="auto"/>
+              <w:ind w:right="-154"/>
+              <w:rPr>
+                <w:rFonts w:ascii="Mangal" w:eastAsia="Calibri" w:hAnsi="Mangal"/>
+                <w:b/>
+                <w:bCs/>
+              </w:rPr>
+            </w:pPr>
+          </w:p>
+        </w:tc>
+        <w:tc>
+          <w:tcPr>
+            <w:tcW w:w="2070" w:type="dxa"/>
+          </w:tcPr>
+          <w:p>
+            <w:pPr>
+              <w:spacing w:after="0" w:line="240" w:lineRule="auto"/>
+              <w:ind w:right="-154"/>
+              <w:rPr>
+                <w:rFonts w:ascii="Mangal" w:eastAsia="Calibri" w:hAnsi="Mangal"/>
+                <w:b/>
+                <w:bCs/>
+              </w:rPr>
+            </w:pPr>
+          </w:p>
+        </w:tc>
+        <w:tc>
+          <w:tcPr>
+            <w:tcW w:w="2430" w:type="dxa"/>
+          </w:tcPr>
+          <w:p>
+            <w:pPr>
+              <w:spacing w:after="0" w:line="240" w:lineRule="auto"/>
+              <w:ind w:right="-154"/>
+              <w:rPr>
+                <w:rFonts w:ascii="Mangal" w:eastAsia="Calibri" w:hAnsi="Mangal"/>
+                <w:b/>
+                <w:bCs/>
+              </w:rPr>
+            </w:pPr>
+          </w:p>
+        </w:tc>
+      </w:tr>
+      <w:tr>
+        <w:trPr>
+          <w:trHeight w:val="576"/>
+        </w:trPr>
+        <w:tc>
+          <w:tcPr>
+            <w:tcW w:w="1080" w:type="dxa"/>
+          </w:tcPr>
+          <w:p>
+            <w:pPr>
+              <w:spacing w:after="0" w:line="240" w:lineRule="auto"/>
+              <w:ind w:right="-154"/>
+              <w:rPr>
+                <w:rFonts w:ascii="Mangal" w:eastAsia="Calibri" w:hAnsi="Mangal"/>
+                <w:b/>
+                <w:bCs/>
+              </w:rPr>
+            </w:pPr>
+          </w:p>
+        </w:tc>
+        <w:tc>
+          <w:tcPr>
+            <w:tcW w:w="3960" w:type="dxa"/>
+          </w:tcPr>
+          <w:p>
+            <w:pPr>
+              <w:spacing w:after="0" w:line="240" w:lineRule="auto"/>
+              <w:ind w:right="-154"/>
+              <w:rPr>
+                <w:rFonts w:ascii="Mangal" w:eastAsia="Calibri" w:hAnsi="Mangal"/>
+                <w:b/>
+                <w:bCs/>
+              </w:rPr>
+            </w:pPr>
+          </w:p>
+        </w:tc>
+        <w:tc>
+          <w:tcPr>
+            <w:tcW w:w="2070" w:type="dxa"/>
+          </w:tcPr>
+          <w:p>
+            <w:pPr>
+              <w:spacing w:after="0" w:line="240" w:lineRule="auto"/>
+              <w:ind w:right="-154"/>
+              <w:rPr>
+                <w:rFonts w:ascii="Mangal" w:eastAsia="Calibri" w:hAnsi="Mangal"/>
+                <w:b/>
+                <w:bCs/>
+              </w:rPr>
+            </w:pPr>
+          </w:p>
+        </w:tc>
+        <w:tc>
+          <w:tcPr>
+            <w:tcW w:w="2430" w:type="dxa"/>
+          </w:tcPr>
+          <w:p>
+            <w:pPr>
+              <w:spacing w:after="0" w:line="240" w:lineRule="auto"/>
+              <w:ind w:right="-154"/>
+              <w:rPr>
+                <w:rFonts w:ascii="Mangal" w:eastAsia="Calibri" w:hAnsi="Mangal"/>
+                <w:b/>
+                <w:bCs/>
+              </w:rPr>
+            </w:pPr>
+          </w:p>
+        </w:tc>
+      </w:tr>
+      <w:tr>
+        <w:trPr>
+          <w:trHeight w:val="576"/>
+        </w:trPr>
+        <w:tc>
+          <w:tcPr>
+            <w:tcW w:w="1080" w:type="dxa"/>
+          </w:tcPr>
+          <w:p>
+            <w:pPr>
+              <w:spacing w:after="0" w:line="240" w:lineRule="auto"/>
+              <w:ind w:right="-154"/>
+              <w:rPr>
+                <w:rFonts w:ascii="Mangal" w:eastAsia="Calibri" w:hAnsi="Mangal"/>
+                <w:b/>
+                <w:bCs/>
+              </w:rPr>
+            </w:pPr>
+          </w:p>
+        </w:tc>
+        <w:tc>
+          <w:tcPr>
+            <w:tcW w:w="3960" w:type="dxa"/>
+          </w:tcPr>
+          <w:p>
+            <w:pPr>
+              <w:spacing w:after="0" w:line="240" w:lineRule="auto"/>
+              <w:ind w:right="-154"/>
+              <w:rPr>
+                <w:rFonts w:ascii="Mangal" w:eastAsia="Calibri" w:hAnsi="Mangal"/>
+                <w:b/>
+                <w:bCs/>
+              </w:rPr>
+            </w:pPr>
+          </w:p>
+        </w:tc>
+        <w:tc>
+          <w:tcPr>
+            <w:tcW w:w="2070" w:type="dxa"/>
+          </w:tcPr>
+          <w:p>
+            <w:pPr>
+              <w:spacing w:after="0" w:line="240" w:lineRule="auto"/>
+              <w:ind w:right="-154"/>
+              <w:rPr>
+                <w:rFonts w:ascii="Mangal" w:eastAsia="Calibri" w:hAnsi="Mangal"/>
+                <w:b/>
+                <w:bCs/>
+              </w:rPr>
+            </w:pPr>
+          </w:p>
+        </w:tc>
+        <w:tc>
+          <w:tcPr>
+            <w:tcW w:w="2430" w:type="dxa"/>
+          </w:tcPr>
+          <w:p>
+            <w:pPr>
+              <w:spacing w:after="0" w:line="240" w:lineRule="auto"/>
+              <w:ind w:right="-154"/>
+              <w:rPr>
+                <w:rFonts w:ascii="Mangal" w:eastAsia="Calibri" w:hAnsi="Mangal"/>
+                <w:b/>
+                <w:bCs/>
+              </w:rPr>
+            </w:pPr>
+          </w:p>
+        </w:tc>
+      </w:tr>
+      <w:tr>
+        <w:trPr>
+          <w:trHeight w:val="576"/>
+        </w:trPr>
+        <w:tc>
+          <w:tcPr>
+            <w:tcW w:w="1080" w:type="dxa"/>
+          </w:tcPr>
+          <w:p>
+            <w:pPr>
+              <w:spacing w:after="0" w:line="240" w:lineRule="auto"/>
+              <w:ind w:right="-154"/>
+              <w:rPr>
+                <w:rFonts w:ascii="Mangal" w:eastAsia="Calibri" w:hAnsi="Mangal"/>
+                <w:b/>
+                <w:bCs/>
+              </w:rPr>
+            </w:pPr>
+          </w:p>
+        </w:tc>
+        <w:tc>
+          <w:tcPr>
+            <w:tcW w:w="3960" w:type="dxa"/>
+          </w:tcPr>
+          <w:p>
+            <w:pPr>
+              <w:spacing w:after="0" w:line="240" w:lineRule="auto"/>
+              <w:ind w:right="-154"/>
+              <w:rPr>
+                <w:rFonts w:ascii="Mangal" w:eastAsia="Calibri" w:hAnsi="Mangal"/>
+                <w:b/>
+                <w:bCs/>
+              </w:rPr>
+            </w:pPr>
+          </w:p>
+        </w:tc>
+        <w:tc>
+          <w:tcPr>
+            <w:tcW w:w="2070" w:type="dxa"/>
+          </w:tcPr>
+          <w:p>
+            <w:pPr>
+              <w:spacing w:after="0" w:line="240" w:lineRule="auto"/>
+              <w:ind w:right="-154"/>
+              <w:rPr>
+                <w:rFonts w:ascii="Mangal" w:eastAsia="Calibri" w:hAnsi="Mangal"/>
+                <w:b/>
+                <w:bCs/>
+                <w:sz w:val="28"/>
+                <w:szCs w:val="24"/>
+              </w:rPr>
+            </w:pPr>
+          </w:p>
+        </w:tc>
+        <w:tc>
+          <w:tcPr>
+            <w:tcW w:w="2430" w:type="dxa"/>
+          </w:tcPr>
+          <w:p>
+            <w:pPr>
+              <w:spacing w:after="0" w:line="240" w:lineRule="auto"/>
+              <w:ind w:right="-154"/>
+              <w:rPr>
+                <w:rFonts w:ascii="Mangal" w:eastAsia="Calibri" w:hAnsi="Mangal"/>
+                <w:b/>
+                <w:bCs/>
+                <w:sz w:val="28"/>
+                <w:szCs w:val="24"/>
+              </w:rPr>
+            </w:pPr>
+          </w:p>
+        </w:tc>
+      </w:tr>
+      <w:tr>
+        <w:trPr>
+          <w:trHeight w:val="576"/>
+        </w:trPr>
+        <w:tc>
+          <w:tcPr>
+            <w:tcW w:w="1080" w:type="dxa"/>
+          </w:tcPr>
+          <w:p>
+            <w:pPr>
+              <w:spacing w:after="0" w:line="240" w:lineRule="auto"/>
+              <w:ind w:right="-154"/>
+              <w:rPr>
+                <w:rFonts w:ascii="Mangal" w:eastAsia="Calibri" w:hAnsi="Mangal"/>
+                <w:b/>
+                <w:bCs/>
+              </w:rPr>
+            </w:pPr>
+          </w:p>
+        </w:tc>
+        <w:tc>
+          <w:tcPr>
+            <w:tcW w:w="3960" w:type="dxa"/>
+          </w:tcPr>
+          <w:p>
+            <w:pPr>
+              <w:spacing w:after="0" w:line="240" w:lineRule="auto"/>
+              <w:ind w:right="-154"/>
+              <w:rPr>
+                <w:rFonts w:ascii="Mangal" w:eastAsia="Calibri" w:hAnsi="Mangal"/>
+                <w:b/>
+                <w:bCs/>
+              </w:rPr>
+            </w:pPr>
+          </w:p>
+        </w:tc>
+        <w:tc>
+          <w:tcPr>
+            <w:tcW w:w="2070" w:type="dxa"/>
+          </w:tcPr>
+          <w:p>
+            <w:pPr>
+              <w:spacing w:after="0" w:line="240" w:lineRule="auto"/>
+              <w:ind w:right="-154"/>
+              <w:rPr>
+                <w:rFonts w:ascii="Mangal" w:eastAsia="Calibri" w:hAnsi="Mangal"/>
+                <w:b/>
+                <w:bCs/>
+                <w:sz w:val="28"/>
+                <w:szCs w:val="24"/>
+              </w:rPr>
+            </w:pPr>
+          </w:p>
+        </w:tc>
+        <w:tc>
+          <w:tcPr>
+            <w:tcW w:w="2430" w:type="dxa"/>
+          </w:tcPr>
+          <w:p>
+            <w:pPr>
+              <w:spacing w:after="0" w:line="240" w:lineRule="auto"/>
+              <w:ind w:right="-154"/>
+              <w:rPr>
+                <w:rFonts w:ascii="Mangal" w:eastAsia="Calibri" w:hAnsi="Mangal"/>
+                <w:b/>
+                <w:bCs/>
+                <w:sz w:val="28"/>
+                <w:szCs w:val="24"/>
+              </w:rPr>
+            </w:pPr>
+          </w:p>
+        </w:tc>
+      </w:tr>
+      <w:tr>
+        <w:trPr>
+          <w:trHeight w:val="576"/>
+        </w:trPr>
+        <w:tc>
+          <w:tcPr>
+            <w:tcW w:w="1080" w:type="dxa"/>
+          </w:tcPr>
+          <w:p>
+            <w:pPr>
+              <w:spacing w:after="0" w:line="240" w:lineRule="auto"/>
+              <w:ind w:right="-154"/>
+              <w:rPr>
+                <w:rFonts w:ascii="Mangal" w:eastAsia="Calibri" w:hAnsi="Mangal"/>
+                <w:b/>
+                <w:bCs/>
+              </w:rPr>
+            </w:pPr>
+          </w:p>
+        </w:tc>
+        <w:tc>
+          <w:tcPr>
+            <w:tcW w:w="3960" w:type="dxa"/>
+          </w:tcPr>
+          <w:p>
+            <w:pPr>
+              <w:spacing w:after="0" w:line="240" w:lineRule="auto"/>
+              <w:ind w:right="-154"/>
+              <w:rPr>
+                <w:rFonts w:ascii="Mangal" w:eastAsia="Calibri" w:hAnsi="Mangal"/>
+                <w:b/>
+                <w:bCs/>
+              </w:rPr>
+            </w:pPr>
+          </w:p>
+        </w:tc>
+        <w:tc>
+          <w:tcPr>
+            <w:tcW w:w="2070" w:type="dxa"/>
+          </w:tcPr>
+          <w:p>
+            <w:pPr>
+              <w:spacing w:after="0" w:line="240" w:lineRule="auto"/>
+              <w:ind w:right="-154"/>
+              <w:jc w:val="center"/>
+            </w:pPr>
+            <w:r>
+              <w:rPr>
+                <w:rFonts w:eastAsia="Arial" w:cs="Arial"/>
+                <w:b/>
+                <w:bCs/>
+              </w:rPr>
+              <w:t>TOTAL OF (C)</w:t>
+            </w:r>
+          </w:p>
+        </w:tc>
+        <w:tc>
+          <w:tcPr>
+            <w:tcW w:w="2430" w:type="dxa"/>
+          </w:tcPr>
+          <w:p>
+            <w:pPr>
+              <w:pStyle w:val="TableContents"/>
+              <w:rPr>
+                <w:rFonts w:ascii="Times New Roman" w:hAnsi="Times New Roman" w:cs="Times New Roman"/>
+                <w:sz w:val="22"/>
+                <w:szCs w:val="22"/>
+              </w:rPr>
+            </w:pPr>
+            <w:r>
+              <w:rPr>
+                <w:rFonts w:ascii="Arial" w:eastAsia="Arial" w:hAnsi="Arial" w:cs="Arial"/>
+                <w:sz w:val="22"/>
+                <w:szCs w:val="22"/>
+              </w:rPr>
+              <w:t>{{</w:t>
+            </w:r>
+            <w:proofErr w:type="spellStart"/>
+            <w:r>
+              <w:rPr>
+                <w:rFonts w:ascii="Arial" w:eastAsia="Arial" w:hAnsi="Arial" w:cs="Arial"/>
+                <w:sz w:val="22"/>
+                <w:szCs w:val="22"/>
+              </w:rPr>
+              <w:t>pathology</w:t>
+            </w:r>
+            <w:r>
+              <w:rPr>
+                <w:rFonts w:ascii="Arial" w:eastAsia="Arial" w:hAnsi="Arial" w:cs="Arial"/>
+                <w:sz w:val="22"/>
+                <w:szCs w:val="22"/>
+              </w:rPr>
+              <w:t>_charges</w:t>
+            </w:r>
+            <w:proofErr w:type="spellEnd"/>
+            <w:r>
+              <w:rPr>
+                <w:rFonts w:ascii="Arial" w:eastAsia="Arial" w:hAnsi="Arial" w:cs="Arial"/>
+                <w:sz w:val="22"/>
+                <w:szCs w:val="22"/>
+              </w:rPr>
+              <w:t>}}</w:t>
+            </w:r>
+          </w:p>
+        </w:tc>
+      </w:tr>
+      <w:tr>
+        <w:trPr>
+          <w:trHeight w:val="576"/>
+        </w:trPr>
+        <w:tc>
+          <w:tcPr>
+            <w:tcW w:w="1080" w:type="dxa"/>
+          </w:tcPr>
+          <w:p>
+            <w:pPr>
+              <w:spacing w:after="0" w:line="240" w:lineRule="auto"/>
+              <w:ind w:right="-154"/>
+              <w:rPr>
+                <w:rFonts w:ascii="Mangal" w:eastAsia="Calibri" w:hAnsi="Mangal"/>
+                <w:b/>
+                <w:bCs/>
+              </w:rPr>
+            </w:pPr>
+          </w:p>
+        </w:tc>
+        <w:tc>
+          <w:tcPr>
+            <w:tcW w:w="3960" w:type="dxa"/>
+          </w:tcPr>
+          <w:p>
+            <w:pPr>
+              <w:spacing w:after="0" w:line="240" w:lineRule="auto"/>
+              <w:ind w:right="-154"/>
+              <w:rPr>
+                <w:rFonts w:ascii="Mangal" w:eastAsia="Calibri" w:hAnsi="Mangal"/>
+                <w:b/>
+                <w:bCs/>
+              </w:rPr>
+            </w:pPr>
+          </w:p>
+        </w:tc>
+        <w:tc>
+          <w:tcPr>
+            <w:tcW w:w="2070" w:type="dxa"/>
+          </w:tcPr>
+          <w:p>
+            <w:pPr>
+              <w:spacing w:after="0" w:line="240" w:lineRule="auto"/>
+              <w:ind w:right="-154"/>
+              <w:jc w:val="center"/>
+            </w:pPr>
+            <w:r>
+              <w:rPr>
+                <w:rFonts w:eastAsia="Arial" w:cs="Arial"/>
+                <w:b/>
+                <w:bCs/>
+              </w:rPr>
+              <w:t>TOTAL (A+B+C)</w:t>
+            </w:r>
+          </w:p>
+        </w:tc>
+        <w:tc>
+          <w:tcPr>
+            <w:tcW w:w="2430" w:type="dxa"/>
+          </w:tcPr>
+          <w:p>
+            <w:pPr>
+              <w:spacing w:after="0" w:line="240" w:lineRule="auto"/>
+              <w:ind w:right="-154"/>
+              <w:jc w:val="center"/>
+            </w:pPr>
+            <w:r>
+              <w:rPr>
+                <w:rFonts w:eastAsia="Arial" w:cs="Arial"/>
+                <w:b/>
+                <w:bCs/>
+                <w:szCs w:val="22"/>
+                <w:lang w:eastAsia="en-IN"/>
+              </w:rPr>
+              <w:t>{{</w:t>
+            </w:r>
+            <w:proofErr w:type="spellStart"/>
+            <w:r>
+              <w:rPr>
+                <w:rFonts w:eastAsia="Arial" w:cs="Arial"/>
+                <w:b/>
+                <w:bCs/>
+                <w:szCs w:val="22"/>
+                <w:lang w:eastAsia="en-IN"/>
+              </w:rPr>
+              <w:t>grand_total_claim</w:t>
+            </w:r>
+            <w:proofErr w:type="spellEnd"/>
+            <w:r>
+              <w:rPr>
+                <w:rFonts w:eastAsia="Arial" w:cs="Arial"/>
+                <w:b/>
+                <w:bCs/>
+                <w:szCs w:val="22"/>
+                <w:lang w:eastAsia="en-IN"/>
+              </w:rPr>
+              <w:t>}}</w:t>
+            </w:r>
           </w:p>
         </w:tc>
       </w:tr>
@@ -35170,7 +37665,7 @@
 </file>
 
 <file path=customXml/itemProps1.xml><?xml version="1.0" encoding="utf-8"?>
-<ds:datastoreItem xmlns:ds="http://schemas.openxmlformats.org/officeDocument/2006/customXml" ds:itemID="{143EC7C7-1BAC-42B8-9F38-BDD41B07D97E}">
+<ds:datastoreItem xmlns:ds="http://schemas.openxmlformats.org/officeDocument/2006/customXml" ds:itemID="{165B4DC3-B4FE-4DA6-98B0-BA891F287E58}">
   <ds:schemaRefs>
     <ds:schemaRef ds:uri="http://schemas.openxmlformats.org/officeDocument/2006/bibliography"/>
   </ds:schemaRefs>

</xml_diff>